<commit_message>
updated all physics 0 and 1 with better calculations
</commit_message>
<xml_diff>
--- a/physics/lab1.00.docx
+++ b/physics/lab1.00.docx
@@ -1,6 +1,6 @@
 
 <file path=word/document.xml><?xml version="1.0" encoding="utf-8"?>
-<w:document xmlns:wpc="http://schemas.microsoft.com/office/word/2010/wordprocessingCanvas" xmlns:cx="http://schemas.microsoft.com/office/drawing/2014/chartex" xmlns:cx1="http://schemas.microsoft.com/office/drawing/2015/9/8/chartex" xmlns:cx2="http://schemas.microsoft.com/office/drawing/2015/10/21/chartex" xmlns:cx3="http://schemas.microsoft.com/office/drawing/2016/5/9/chartex" xmlns:cx4="http://schemas.microsoft.com/office/drawing/2016/5/10/chartex" xmlns:cx5="http://schemas.microsoft.com/office/drawing/2016/5/11/chartex" xmlns:cx6="http://schemas.microsoft.com/office/drawing/2016/5/12/chartex" xmlns:cx7="http://schemas.microsoft.com/office/drawing/2016/5/13/chartex" xmlns:cx8="http://schemas.microsoft.com/office/drawing/2016/5/14/chartex" xmlns:mc="http://schemas.openxmlformats.org/markup-compatibility/2006" xmlns:aink="http://schemas.microsoft.com/office/drawing/2016/ink" xmlns:am3d="http://schemas.microsoft.com/office/drawing/2017/model3d" xmlns:o="urn:schemas-microsoft-com:office:office" xmlns:r="http://schemas.openxmlformats.org/officeDocument/2006/relationships" xmlns:m="http://schemas.openxmlformats.org/officeDocument/2006/math" xmlns:v="urn:schemas-microsoft-com:vml" xmlns:wp14="http://schemas.microsoft.com/office/word/2010/wordprocessingDrawing" xmlns:wp="http://schemas.openxmlformats.org/drawingml/2006/wordprocessingDrawing" xmlns:w10="urn:schemas-microsoft-com:office:word" xmlns:w="http://schemas.openxmlformats.org/wordprocessingml/2006/main" xmlns:w14="http://schemas.microsoft.com/office/word/2010/wordml" xmlns:w15="http://schemas.microsoft.com/office/word/2012/wordml" xmlns:w16cex="http://schemas.microsoft.com/office/word/2018/wordml/cex" xmlns:w16cid="http://schemas.microsoft.com/office/word/2016/wordml/cid" xmlns:w16="http://schemas.microsoft.com/office/word/2018/wordml" xmlns:w16sdtdh="http://schemas.microsoft.com/office/word/2020/wordml/sdtdatahash" xmlns:w16se="http://schemas.microsoft.com/office/word/2015/wordml/symex" xmlns:wpg="http://schemas.microsoft.com/office/word/2010/wordprocessingGroup" xmlns:wpi="http://schemas.microsoft.com/office/word/2010/wordprocessingInk" xmlns:wne="http://schemas.microsoft.com/office/word/2006/wordml" xmlns:wps="http://schemas.microsoft.com/office/word/2010/wordprocessingShape" mc:Ignorable="w14 w15 w16se w16cid w16 w16cex w16sdtdh wp14">
+<w:document xmlns:wpc="http://schemas.microsoft.com/office/word/2010/wordprocessingCanvas" xmlns:cx="http://schemas.microsoft.com/office/drawing/2014/chartex" xmlns:cx1="http://schemas.microsoft.com/office/drawing/2015/9/8/chartex" xmlns:cx2="http://schemas.microsoft.com/office/drawing/2015/10/21/chartex" xmlns:cx3="http://schemas.microsoft.com/office/drawing/2016/5/9/chartex" xmlns:cx4="http://schemas.microsoft.com/office/drawing/2016/5/10/chartex" xmlns:cx5="http://schemas.microsoft.com/office/drawing/2016/5/11/chartex" xmlns:cx6="http://schemas.microsoft.com/office/drawing/2016/5/12/chartex" xmlns:cx7="http://schemas.microsoft.com/office/drawing/2016/5/13/chartex" xmlns:cx8="http://schemas.microsoft.com/office/drawing/2016/5/14/chartex" xmlns:mc="http://schemas.openxmlformats.org/markup-compatibility/2006" xmlns:aink="http://schemas.microsoft.com/office/drawing/2016/ink" xmlns:am3d="http://schemas.microsoft.com/office/drawing/2017/model3d" xmlns:o="urn:schemas-microsoft-com:office:office" xmlns:oel="http://schemas.microsoft.com/office/2019/extlst" xmlns:r="http://schemas.openxmlformats.org/officeDocument/2006/relationships" xmlns:m="http://schemas.openxmlformats.org/officeDocument/2006/math" xmlns:v="urn:schemas-microsoft-com:vml" xmlns:wp14="http://schemas.microsoft.com/office/word/2010/wordprocessingDrawing" xmlns:wp="http://schemas.openxmlformats.org/drawingml/2006/wordprocessingDrawing" xmlns:w10="urn:schemas-microsoft-com:office:word" xmlns:w="http://schemas.openxmlformats.org/wordprocessingml/2006/main" xmlns:w14="http://schemas.microsoft.com/office/word/2010/wordml" xmlns:w15="http://schemas.microsoft.com/office/word/2012/wordml" xmlns:w16cex="http://schemas.microsoft.com/office/word/2018/wordml/cex" xmlns:w16cid="http://schemas.microsoft.com/office/word/2016/wordml/cid" xmlns:w16="http://schemas.microsoft.com/office/word/2018/wordml" xmlns:w16sdtdh="http://schemas.microsoft.com/office/word/2020/wordml/sdtdatahash" xmlns:w16se="http://schemas.microsoft.com/office/word/2015/wordml/symex" xmlns:wpg="http://schemas.microsoft.com/office/word/2010/wordprocessingGroup" xmlns:wpi="http://schemas.microsoft.com/office/word/2010/wordprocessingInk" xmlns:wne="http://schemas.microsoft.com/office/word/2006/wordml" xmlns:wps="http://schemas.microsoft.com/office/word/2010/wordprocessingShape" mc:Ignorable="w14 w15 w16se w16cid w16 w16cex w16sdtdh wp14">
   <w:body>
     <w:tbl>
       <w:tblPr>
@@ -483,6 +483,7 @@
             <w:tcW w:w="4793" w:type="dxa"/>
           </w:tcPr>
           <w:p>
+            <w:proofErr w:type="spellStart"/>
             <w:r>
               <w:t>Студент_</w:t>
             </w:r>
@@ -490,7 +491,14 @@
               <w:rPr>
                 <w:u w:val="single"/>
               </w:rPr>
-              <w:t>Суханкин Д. Ю.</w:t>
+              <w:t>Суханкин</w:t>
+            </w:r>
+            <w:proofErr w:type="spellEnd"/>
+            <w:r>
+              <w:rPr>
+                <w:u w:val="single"/>
+              </w:rPr>
+              <w:t xml:space="preserve"> Д. Ю.</w:t>
             </w:r>
             <w:r>
               <w:rPr>
@@ -532,6 +540,7 @@
                 <w:lang w:val="en-US"/>
               </w:rPr>
             </w:pPr>
+            <w:proofErr w:type="spellStart"/>
             <w:r>
               <w:t>Преподаватель___</w:t>
             </w:r>
@@ -539,7 +548,14 @@
               <w:rPr>
                 <w:u w:val="single"/>
               </w:rPr>
-              <w:t>Крылов В. А.</w:t>
+              <w:t>Крылов</w:t>
+            </w:r>
+            <w:proofErr w:type="spellEnd"/>
+            <w:r>
+              <w:rPr>
+                <w:u w:val="single"/>
+              </w:rPr>
+              <w:t xml:space="preserve"> В. А.</w:t>
             </w:r>
             <w:r>
               <w:t>______________</w:t>
@@ -5125,7 +5141,7 @@
             <w:sz w:val="24"/>
             <w:szCs w:val="24"/>
           </w:rPr>
-          <m:t xml:space="preserve">4.6148 </m:t>
+          <m:t xml:space="preserve">4.61 </m:t>
         </m:r>
         <m:r>
           <w:rPr>
@@ -5447,18 +5463,21 @@
             <m:deg/>
             <m:e>
               <m:r>
+                <m:rPr>
+                  <m:sty m:val="p"/>
+                </m:rPr>
                 <w:rPr>
                   <w:rStyle w:val="qv3wpe"/>
                   <w:rFonts w:ascii="Cambria Math" w:hAnsi="Cambria Math"/>
                 </w:rPr>
-                <m:t>21.29637904</m:t>
+                <m:t>21.25</m:t>
               </m:r>
               <m:r>
                 <w:rPr>
                   <w:rStyle w:val="qv3wpe"/>
                   <w:rFonts w:ascii="Cambria Math"/>
                 </w:rPr>
-                <m:t xml:space="preserve"> +</m:t>
+                <m:t>+</m:t>
               </m:r>
               <m:sSup>
                 <m:sSupPr>
@@ -5586,7 +5605,17 @@
                   <w:rStyle w:val="qv3wpe"/>
                   <w:rFonts w:ascii="Cambria Math" w:hAnsi="Cambria Math"/>
                 </w:rPr>
-                <m:t xml:space="preserve">21.29637904 + </m:t>
+                <m:t>21.25</m:t>
+              </m:r>
+              <m:r>
+                <m:rPr>
+                  <m:sty m:val="p"/>
+                </m:rPr>
+                <w:rPr>
+                  <w:rStyle w:val="qv3wpe"/>
+                  <w:rFonts w:ascii="Cambria Math" w:hAnsi="Cambria Math"/>
+                </w:rPr>
+                <m:t xml:space="preserve">+ </m:t>
               </m:r>
               <m:f>
                 <m:fPr>
@@ -5633,14 +5662,24 @@
               <w:rStyle w:val="qv3wpe"/>
               <w:rFonts w:ascii="Cambria Math" w:hAnsi="Cambria Math"/>
             </w:rPr>
-            <m:t xml:space="preserve">4.62682290034 </m:t>
-          </m:r>
-          <m:r>
+            <m:t>4.62</m:t>
+          </m:r>
+          <m:r>
+            <m:rPr>
+              <m:sty m:val="p"/>
+            </m:rPr>
             <w:rPr>
               <w:rStyle w:val="qv3wpe"/>
               <w:rFonts w:ascii="Cambria Math" w:hAnsi="Cambria Math"/>
             </w:rPr>
-            <m:t>мм = 4.6 мм</m:t>
+            <m:t xml:space="preserve"> </m:t>
+          </m:r>
+          <m:r>
+            <w:rPr>
+              <w:rStyle w:val="qv3wpe"/>
+              <w:rFonts w:ascii="Cambria Math" w:hAnsi="Cambria Math"/>
+            </w:rPr>
+            <m:t>мм</m:t>
           </m:r>
           <m:r>
             <m:rPr>
@@ -5835,12 +5874,14 @@
             </m:fPr>
             <m:num>
               <m:r>
-                <w:rPr>
-                  <w:rFonts w:ascii="Cambria Math" w:eastAsiaTheme="minorEastAsia" w:hAnsi="Cambria Math" w:cs="Times New Roman"/>
-                  <w:sz w:val="24"/>
-                  <w:szCs w:val="24"/>
-                </w:rPr>
-                <m:t>4.6</m:t>
+                <m:rPr>
+                  <m:sty m:val="p"/>
+                </m:rPr>
+                <w:rPr>
+                  <w:rStyle w:val="qv3wpe"/>
+                  <w:rFonts w:ascii="Cambria Math" w:hAnsi="Cambria Math"/>
+                </w:rPr>
+                <m:t>4.62</m:t>
               </m:r>
             </m:num>
             <m:den>
@@ -5860,7 +5901,15 @@
               <w:sz w:val="24"/>
               <w:szCs w:val="24"/>
             </w:rPr>
-            <m:t xml:space="preserve">  ∙ 100%≈</m:t>
+            <m:t xml:space="preserve">  ∙ 100%</m:t>
+          </m:r>
+          <m:r>
+            <w:rPr>
+              <w:rFonts w:ascii="Cambria Math" w:eastAsiaTheme="minorEastAsia" w:hAnsi="Cambria Math" w:cs="Times New Roman"/>
+              <w:sz w:val="24"/>
+              <w:szCs w:val="24"/>
+            </w:rPr>
+            <m:t>=</m:t>
           </m:r>
           <m:r>
             <m:rPr>
@@ -5870,7 +5919,14 @@
               <w:rStyle w:val="qv3wpe"/>
               <w:rFonts w:ascii="Cambria Math" w:hAnsi="Cambria Math"/>
             </w:rPr>
-            <m:t>10.798122065% = 10.8%</m:t>
+            <m:t>10</m:t>
+          </m:r>
+          <m:r>
+            <w:rPr>
+              <w:rStyle w:val="qv3wpe"/>
+              <w:rFonts w:ascii="Cambria Math" w:hAnsi="Cambria Math"/>
+            </w:rPr>
+            <m:t>.8</m:t>
           </m:r>
           <m:r>
             <m:rPr>
@@ -5878,12 +5934,10 @@
             </m:rPr>
             <w:rPr>
               <w:rStyle w:val="qv3wpe"/>
-              <w:rFonts w:ascii="Times New Roman" w:eastAsiaTheme="minorEastAsia" w:hAnsi="Times New Roman" w:cs="Times New Roman"/>
-            </w:rPr>
-            <w:br/>
-          </m:r>
-        </m:oMath>
-        <m:oMath>
+              <w:rFonts w:ascii="Cambria Math" w:hAnsi="Cambria Math"/>
+            </w:rPr>
+            <m:t>%</m:t>
+          </m:r>
           <m:r>
             <m:rPr>
               <m:sty m:val="p"/>
@@ -5904,8 +5958,10 @@
               <w:rStyle w:val="qv3wpe"/>
               <w:rFonts w:ascii="Times New Roman" w:eastAsiaTheme="minorEastAsia" w:hAnsi="Times New Roman" w:cs="Times New Roman"/>
             </w:rPr>
-            <m:t>Конечный результат</m:t>
-          </m:r>
+            <w:br/>
+          </m:r>
+        </m:oMath>
+        <m:oMath>
           <m:r>
             <m:rPr>
               <m:sty m:val="p"/>
@@ -5914,6 +5970,16 @@
               <w:rStyle w:val="qv3wpe"/>
               <w:rFonts w:ascii="Times New Roman" w:eastAsiaTheme="minorEastAsia" w:hAnsi="Times New Roman" w:cs="Times New Roman"/>
             </w:rPr>
+            <m:t>Конечный результат</m:t>
+          </m:r>
+          <m:r>
+            <m:rPr>
+              <m:sty m:val="p"/>
+            </m:rPr>
+            <w:rPr>
+              <w:rStyle w:val="qv3wpe"/>
+              <w:rFonts w:ascii="Times New Roman" w:eastAsiaTheme="minorEastAsia" w:hAnsi="Times New Roman" w:cs="Times New Roman"/>
+            </w:rPr>
             <w:br/>
           </m:r>
         </m:oMath>
@@ -5924,7 +5990,23 @@
               <w:sz w:val="24"/>
               <w:szCs w:val="24"/>
             </w:rPr>
-            <m:t>D = (42.6 ± 3.6) мм</m:t>
+            <m:t xml:space="preserve">D = (42.6 ± </m:t>
+          </m:r>
+          <m:r>
+            <w:rPr>
+              <w:rFonts w:ascii="Cambria Math" w:eastAsiaTheme="minorEastAsia" w:hAnsi="Cambria Math" w:cs="Times New Roman"/>
+              <w:sz w:val="24"/>
+              <w:szCs w:val="24"/>
+            </w:rPr>
+            <m:t>4.62</m:t>
+          </m:r>
+          <m:r>
+            <w:rPr>
+              <w:rFonts w:ascii="Cambria Math" w:eastAsiaTheme="minorEastAsia" w:hAnsi="Cambria Math" w:cs="Times New Roman"/>
+              <w:sz w:val="24"/>
+              <w:szCs w:val="24"/>
+            </w:rPr>
+            <m:t>) мм</m:t>
           </m:r>
         </m:oMath>
       </m:oMathPara>
@@ -7925,7 +8007,7 @@
                   <w:rStyle w:val="qv3wpe"/>
                   <w:rFonts w:ascii="Cambria Math" w:hAnsi="Cambria Math"/>
                 </w:rPr>
-                <m:t>1.9321</m:t>
+                <m:t>1.93</m:t>
               </m:r>
               <m:r>
                 <w:rPr>
@@ -8060,7 +8142,7 @@
                   <w:rStyle w:val="qv3wpe"/>
                   <w:rFonts w:ascii="Cambria Math" w:hAnsi="Cambria Math"/>
                 </w:rPr>
-                <m:t xml:space="preserve">1.9321 + </m:t>
+                <m:t xml:space="preserve">1.93+ </m:t>
               </m:r>
               <m:f>
                 <m:fPr>
@@ -8097,7 +8179,7 @@
               <w:rStyle w:val="qv3wpe"/>
               <w:rFonts w:ascii="Cambria Math" w:hAnsi="Cambria Math"/>
             </w:rPr>
-            <m:t xml:space="preserve"> ≈</m:t>
+            <m:t>=</m:t>
           </m:r>
           <m:r>
             <m:rPr>
@@ -8107,14 +8189,24 @@
               <w:rStyle w:val="qv3wpe"/>
               <w:rFonts w:ascii="Cambria Math" w:hAnsi="Cambria Math"/>
             </w:rPr>
-            <m:t xml:space="preserve">1.42940935743 </m:t>
-          </m:r>
-          <m:r>
+            <m:t>1.4</m:t>
+          </m:r>
+          <m:r>
+            <m:rPr>
+              <m:sty m:val="p"/>
+            </m:rPr>
             <w:rPr>
               <w:rStyle w:val="qv3wpe"/>
               <w:rFonts w:ascii="Cambria Math" w:hAnsi="Cambria Math"/>
             </w:rPr>
-            <m:t>мм = 1.4 мм</m:t>
+            <m:t>3</m:t>
+          </m:r>
+          <m:r>
+            <w:rPr>
+              <w:rStyle w:val="qv3wpe"/>
+              <w:rFonts w:ascii="Cambria Math" w:hAnsi="Cambria Math"/>
+            </w:rPr>
+            <m:t xml:space="preserve"> мм</m:t>
           </m:r>
           <m:r>
             <m:rPr>
@@ -8316,6 +8408,14 @@
                 </w:rPr>
                 <m:t>1.4</m:t>
               </m:r>
+              <m:r>
+                <w:rPr>
+                  <w:rFonts w:ascii="Cambria Math" w:eastAsiaTheme="minorEastAsia" w:hAnsi="Cambria Math" w:cs="Times New Roman"/>
+                  <w:sz w:val="24"/>
+                  <w:szCs w:val="24"/>
+                </w:rPr>
+                <m:t>3</m:t>
+              </m:r>
             </m:num>
             <m:den>
               <m:r>
@@ -8334,7 +8434,7 @@
               <w:sz w:val="24"/>
               <w:szCs w:val="24"/>
             </w:rPr>
-            <m:t xml:space="preserve">  ∙ 100=</m:t>
+            <m:t xml:space="preserve">  ∙ 100</m:t>
           </m:r>
           <m:r>
             <m:rPr>
@@ -8344,7 +8444,7 @@
               <w:rStyle w:val="qv3wpe"/>
               <w:rFonts w:ascii="Cambria Math" w:hAnsi="Cambria Math"/>
             </w:rPr>
-            <m:t>2.1875% = 2.2%</m:t>
+            <m:t>= 2.2%</m:t>
           </m:r>
           <m:r>
             <m:rPr>
@@ -8410,7 +8510,23 @@
               <w:sz w:val="24"/>
               <w:szCs w:val="24"/>
             </w:rPr>
-            <m:t>H = (64 ± 1.4) мм</m:t>
+            <m:t xml:space="preserve">H = (64 ± </m:t>
+          </m:r>
+          <m:r>
+            <w:rPr>
+              <w:rFonts w:ascii="Cambria Math" w:eastAsiaTheme="minorEastAsia" w:hAnsi="Cambria Math" w:cs="Times New Roman"/>
+              <w:sz w:val="24"/>
+              <w:szCs w:val="24"/>
+            </w:rPr>
+            <m:t>1.43</m:t>
+          </m:r>
+          <m:r>
+            <w:rPr>
+              <w:rFonts w:ascii="Cambria Math" w:eastAsiaTheme="minorEastAsia" w:hAnsi="Cambria Math" w:cs="Times New Roman"/>
+              <w:sz w:val="24"/>
+              <w:szCs w:val="24"/>
+            </w:rPr>
+            <m:t>) мм</m:t>
           </m:r>
         </m:oMath>
       </m:oMathPara>
@@ -8750,14 +8866,44 @@
             <w:sz w:val="24"/>
             <w:szCs w:val="24"/>
           </w:rPr>
-          <m:t xml:space="preserve">64≈ </m:t>
+          <m:t>64</m:t>
+        </m:r>
+        <m:r>
+          <w:rPr>
+            <w:rFonts w:ascii="Cambria Math" w:eastAsiaTheme="minorEastAsia" w:hAnsi="Cambria Math" w:cs="Times New Roman"/>
+            <w:sz w:val="24"/>
+            <w:szCs w:val="24"/>
+          </w:rPr>
+          <m:t>=</m:t>
+        </m:r>
+        <m:r>
+          <w:rPr>
+            <w:rFonts w:ascii="Cambria Math" w:eastAsiaTheme="minorEastAsia" w:hAnsi="Cambria Math" w:cs="Times New Roman"/>
+            <w:sz w:val="24"/>
+            <w:szCs w:val="24"/>
+          </w:rPr>
+          <m:t xml:space="preserve"> </m:t>
         </m:r>
         <m:r>
           <w:rPr>
             <w:rStyle w:val="qv3wpe"/>
             <w:rFonts w:ascii="Cambria Math" w:hAnsi="Cambria Math"/>
           </w:rPr>
-          <m:t xml:space="preserve">91173.5424 </m:t>
+          <m:t>9117</m:t>
+        </m:r>
+        <m:r>
+          <w:rPr>
+            <w:rStyle w:val="qv3wpe"/>
+            <w:rFonts w:ascii="Cambria Math" w:hAnsi="Cambria Math"/>
+          </w:rPr>
+          <m:t>4</m:t>
+        </m:r>
+        <m:r>
+          <w:rPr>
+            <w:rStyle w:val="qv3wpe"/>
+            <w:rFonts w:ascii="Cambria Math" w:hAnsi="Cambria Math"/>
+          </w:rPr>
+          <m:t xml:space="preserve"> </m:t>
         </m:r>
         <m:sSup>
           <m:sSupPr>
@@ -8793,21 +8939,35 @@
             <w:rStyle w:val="qv3wpe"/>
             <w:rFonts w:ascii="Cambria Math" w:hAnsi="Cambria Math"/>
           </w:rPr>
-          <m:t xml:space="preserve"> = 9.11735424</m:t>
+          <m:t>=9.1</m:t>
         </m:r>
         <m:r>
           <w:rPr>
             <w:rStyle w:val="qv3wpe"/>
-            <w:rFonts w:ascii="Cambria Math" w:eastAsiaTheme="minorEastAsia" w:hAnsi="Cambria Math" w:cs="Times New Roman"/>
+            <w:rFonts w:ascii="Cambria Math" w:hAnsi="Cambria Math"/>
           </w:rPr>
-          <m:t xml:space="preserve"> ∙ </m:t>
+          <m:t>2</m:t>
+        </m:r>
+        <m:r>
+          <w:rPr>
+            <w:rStyle w:val="qv3wpe"/>
+            <w:rFonts w:ascii="Cambria Math" w:hAnsi="Cambria Math"/>
+          </w:rPr>
+          <m:t xml:space="preserve"> </m:t>
+        </m:r>
+        <m:r>
+          <w:rPr>
+            <w:rStyle w:val="qv3wpe"/>
+            <w:rFonts w:ascii="Cambria Math" w:hAnsi="Cambria Math"/>
+          </w:rPr>
+          <m:t xml:space="preserve">∙ </m:t>
         </m:r>
         <m:sSup>
           <m:sSupPr>
             <m:ctrlPr>
               <w:rPr>
                 <w:rStyle w:val="qv3wpe"/>
-                <w:rFonts w:ascii="Cambria Math" w:eastAsiaTheme="minorEastAsia" w:hAnsi="Cambria Math" w:cs="Times New Roman"/>
+                <w:rFonts w:ascii="Cambria Math" w:hAnsi="Cambria Math"/>
                 <w:i/>
               </w:rPr>
             </m:ctrlPr>
@@ -8816,7 +8976,7 @@
             <m:r>
               <w:rPr>
                 <w:rStyle w:val="qv3wpe"/>
-                <w:rFonts w:ascii="Cambria Math" w:eastAsiaTheme="minorEastAsia" w:hAnsi="Cambria Math" w:cs="Times New Roman"/>
+                <w:rFonts w:ascii="Cambria Math" w:hAnsi="Cambria Math"/>
               </w:rPr>
               <m:t>10</m:t>
             </m:r>
@@ -8825,7 +8985,7 @@
             <m:r>
               <w:rPr>
                 <w:rStyle w:val="qv3wpe"/>
-                <w:rFonts w:ascii="Cambria Math" w:eastAsiaTheme="minorEastAsia" w:hAnsi="Cambria Math" w:cs="Times New Roman"/>
+                <w:rFonts w:ascii="Cambria Math" w:hAnsi="Cambria Math"/>
               </w:rPr>
               <m:t>4</m:t>
             </m:r>
@@ -8836,7 +8996,7 @@
             <m:ctrlPr>
               <w:rPr>
                 <w:rStyle w:val="qv3wpe"/>
-                <w:rFonts w:ascii="Cambria Math" w:eastAsiaTheme="minorEastAsia" w:hAnsi="Cambria Math" w:cs="Times New Roman"/>
+                <w:rFonts w:ascii="Cambria Math" w:hAnsi="Cambria Math"/>
                 <w:i/>
               </w:rPr>
             </m:ctrlPr>
@@ -8845,7 +9005,7 @@
             <m:r>
               <w:rPr>
                 <w:rStyle w:val="qv3wpe"/>
-                <w:rFonts w:ascii="Cambria Math" w:eastAsiaTheme="minorEastAsia" w:hAnsi="Cambria Math" w:cs="Times New Roman"/>
+                <w:rFonts w:ascii="Cambria Math"/>
               </w:rPr>
               <m:t>мм</m:t>
             </m:r>
@@ -8854,7 +9014,7 @@
             <m:r>
               <w:rPr>
                 <w:rStyle w:val="qv3wpe"/>
-                <w:rFonts w:ascii="Cambria Math" w:eastAsiaTheme="minorEastAsia" w:hAnsi="Cambria Math" w:cs="Times New Roman"/>
+                <w:rFonts w:ascii="Cambria Math" w:hAnsi="Cambria Math"/>
               </w:rPr>
               <m:t>3</m:t>
             </m:r>
@@ -9283,7 +9443,14 @@
               <w:rStyle w:val="qv3wpe"/>
               <w:rFonts w:ascii="Cambria Math" w:hAnsi="Cambria Math"/>
             </w:rPr>
-            <m:t xml:space="preserve"> ≈ 21.711747972% = 21.7%</m:t>
+            <m:t>=</m:t>
+          </m:r>
+          <m:r>
+            <w:rPr>
+              <w:rStyle w:val="qv3wpe"/>
+              <w:rFonts w:ascii="Cambria Math" w:hAnsi="Cambria Math"/>
+            </w:rPr>
+            <m:t>21.7%</m:t>
           </m:r>
           <m:r>
             <m:rPr>
@@ -9291,7 +9458,7 @@
             </m:rPr>
             <w:rPr>
               <w:rStyle w:val="qv3wpe"/>
-              <w:rFonts w:ascii="Times New Roman" w:eastAsiaTheme="minorEastAsia" w:hAnsi="Times New Roman" w:cs="Times New Roman"/>
+              <w:rFonts w:ascii="Cambria Math" w:eastAsiaTheme="minorEastAsia" w:hAnsi="Cambria Math" w:cs="Times New Roman"/>
             </w:rPr>
             <w:br/>
           </m:r>
@@ -9303,7 +9470,7 @@
             </m:rPr>
             <w:rPr>
               <w:rStyle w:val="qv3wpe"/>
-              <w:rFonts w:ascii="Times New Roman" w:eastAsiaTheme="minorEastAsia" w:hAnsi="Times New Roman" w:cs="Times New Roman"/>
+              <w:rFonts w:ascii="Cambria Math" w:eastAsiaTheme="minorEastAsia" w:hAnsi="Cambria Math" w:cs="Times New Roman"/>
             </w:rPr>
             <w:br/>
           </m:r>
@@ -9313,7 +9480,7 @@
             </m:rPr>
             <w:rPr>
               <w:rStyle w:val="qv3wpe"/>
-              <w:rFonts w:ascii="Times New Roman" w:eastAsiaTheme="minorEastAsia" w:hAnsi="Times New Roman" w:cs="Times New Roman"/>
+              <w:rFonts w:ascii="Cambria Math" w:eastAsiaTheme="minorEastAsia" w:hAnsi="Cambria Math" w:cs="Times New Roman"/>
             </w:rPr>
             <m:t>Определим абс</m:t>
           </m:r>
@@ -9531,7 +9698,15 @@
                   <w:sz w:val="24"/>
                   <w:szCs w:val="24"/>
                 </w:rPr>
-                <m:t>21.7 ∙ 91173</m:t>
+                <m:t>21.7 ∙ 9117</m:t>
+              </m:r>
+              <m:r>
+                <w:rPr>
+                  <w:rFonts w:ascii="Cambria Math" w:eastAsiaTheme="minorEastAsia" w:hAnsi="Cambria Math" w:cs="Times New Roman"/>
+                  <w:sz w:val="24"/>
+                  <w:szCs w:val="24"/>
+                </w:rPr>
+                <m:t>4</m:t>
               </m:r>
             </m:num>
             <m:den>
@@ -9554,11 +9729,24 @@
             <m:t xml:space="preserve"> = </m:t>
           </m:r>
           <m:r>
+            <m:rPr>
+              <m:sty m:val="p"/>
+            </m:rPr>
             <w:rPr>
               <w:rStyle w:val="qv3wpe"/>
               <w:rFonts w:ascii="Cambria Math" w:hAnsi="Cambria Math"/>
             </w:rPr>
-            <m:t>19784.541</m:t>
+            <m:t>19784.</m:t>
+          </m:r>
+          <m:r>
+            <m:rPr>
+              <m:sty m:val="p"/>
+            </m:rPr>
+            <w:rPr>
+              <w:rStyle w:val="qv3wpe"/>
+              <w:rFonts w:ascii="Cambria Math" w:hAnsi="Cambria Math"/>
+            </w:rPr>
+            <m:t>8</m:t>
           </m:r>
           <m:sSup>
             <m:sSupPr>
@@ -9594,7 +9782,21 @@
               <w:rStyle w:val="qv3wpe"/>
               <w:rFonts w:ascii="Cambria Math" w:hAnsi="Cambria Math"/>
             </w:rPr>
-            <m:t xml:space="preserve"> =1.9784541 ∙ </m:t>
+            <m:t xml:space="preserve"> =1.9</m:t>
+          </m:r>
+          <m:r>
+            <w:rPr>
+              <w:rStyle w:val="qv3wpe"/>
+              <w:rFonts w:ascii="Cambria Math" w:hAnsi="Cambria Math"/>
+            </w:rPr>
+            <m:t>8</m:t>
+          </m:r>
+          <m:r>
+            <w:rPr>
+              <w:rStyle w:val="qv3wpe"/>
+              <w:rFonts w:ascii="Cambria Math" w:hAnsi="Cambria Math"/>
+            </w:rPr>
+            <m:t xml:space="preserve"> ∙ </m:t>
           </m:r>
           <m:sSup>
             <m:sSupPr>
@@ -9660,7 +9862,7 @@
             </m:rPr>
             <w:rPr>
               <w:rStyle w:val="qv3wpe"/>
-              <w:rFonts w:ascii="Times New Roman" w:eastAsiaTheme="minorEastAsia" w:hAnsi="Times New Roman" w:cs="Times New Roman"/>
+              <w:rFonts w:ascii="Cambria Math" w:eastAsiaTheme="minorEastAsia" w:hAnsi="Cambria Math" w:cs="Times New Roman"/>
             </w:rPr>
             <w:br/>
           </m:r>
@@ -9672,7 +9874,7 @@
             </m:rPr>
             <w:rPr>
               <w:rStyle w:val="qv3wpe"/>
-              <w:rFonts w:ascii="Times New Roman" w:eastAsiaTheme="minorEastAsia" w:hAnsi="Times New Roman" w:cs="Times New Roman"/>
+              <w:rFonts w:ascii="Cambria Math" w:eastAsiaTheme="minorEastAsia" w:hAnsi="Cambria Math" w:cs="Times New Roman"/>
             </w:rPr>
             <w:br/>
           </m:r>
@@ -9684,7 +9886,7 @@
             </m:rPr>
             <w:rPr>
               <w:rStyle w:val="qv3wpe"/>
-              <w:rFonts w:ascii="Times New Roman" w:eastAsiaTheme="minorEastAsia" w:hAnsi="Times New Roman" w:cs="Times New Roman"/>
+              <w:rFonts w:ascii="Cambria Math" w:eastAsiaTheme="minorEastAsia" w:hAnsi="Cambria Math" w:cs="Times New Roman"/>
             </w:rPr>
             <m:t>Конечный результат</m:t>
           </m:r>
@@ -9694,7 +9896,7 @@
             </m:rPr>
             <w:rPr>
               <w:rStyle w:val="qv3wpe"/>
-              <w:rFonts w:ascii="Times New Roman" w:eastAsiaTheme="minorEastAsia" w:hAnsi="Times New Roman" w:cs="Times New Roman"/>
+              <w:rFonts w:ascii="Cambria Math" w:eastAsiaTheme="minorEastAsia" w:hAnsi="Cambria Math" w:cs="Times New Roman"/>
             </w:rPr>
             <w:br/>
           </m:r>
@@ -9715,7 +9917,39 @@
               <w:sz w:val="24"/>
               <w:szCs w:val="24"/>
             </w:rPr>
-            <m:t xml:space="preserve"> = (9.1 ± 2) </m:t>
+            <m:t xml:space="preserve"> = (9.1</m:t>
+          </m:r>
+          <m:r>
+            <w:rPr>
+              <w:rFonts w:ascii="Cambria Math" w:hAnsi="Cambria Math" w:cs="Times New Roman"/>
+              <w:sz w:val="24"/>
+              <w:szCs w:val="24"/>
+            </w:rPr>
+            <m:t>2</m:t>
+          </m:r>
+          <m:r>
+            <w:rPr>
+              <w:rFonts w:ascii="Cambria Math" w:hAnsi="Cambria Math" w:cs="Times New Roman"/>
+              <w:sz w:val="24"/>
+              <w:szCs w:val="24"/>
+            </w:rPr>
+            <m:t xml:space="preserve"> ± </m:t>
+          </m:r>
+          <m:r>
+            <w:rPr>
+              <w:rFonts w:ascii="Cambria Math" w:hAnsi="Cambria Math" w:cs="Times New Roman"/>
+              <w:sz w:val="24"/>
+              <w:szCs w:val="24"/>
+            </w:rPr>
+            <m:t>1.98</m:t>
+          </m:r>
+          <m:r>
+            <w:rPr>
+              <w:rFonts w:ascii="Cambria Math" w:hAnsi="Cambria Math" w:cs="Times New Roman"/>
+              <w:sz w:val="24"/>
+              <w:szCs w:val="24"/>
+            </w:rPr>
+            <m:t xml:space="preserve">) </m:t>
           </m:r>
           <m:r>
             <w:rPr>
@@ -9901,7 +10135,39 @@
               <w:sz w:val="24"/>
               <w:szCs w:val="24"/>
             </w:rPr>
-            <m:t xml:space="preserve"> = (9.1 ± 2) </m:t>
+            <m:t xml:space="preserve"> = (9.1</m:t>
+          </m:r>
+          <m:r>
+            <w:rPr>
+              <w:rFonts w:ascii="Cambria Math" w:hAnsi="Cambria Math" w:cs="Times New Roman"/>
+              <w:sz w:val="24"/>
+              <w:szCs w:val="24"/>
+            </w:rPr>
+            <m:t>2</m:t>
+          </m:r>
+          <m:r>
+            <w:rPr>
+              <w:rFonts w:ascii="Cambria Math" w:hAnsi="Cambria Math" w:cs="Times New Roman"/>
+              <w:sz w:val="24"/>
+              <w:szCs w:val="24"/>
+            </w:rPr>
+            <m:t xml:space="preserve"> ± </m:t>
+          </m:r>
+          <m:r>
+            <w:rPr>
+              <w:rFonts w:ascii="Cambria Math" w:hAnsi="Cambria Math" w:cs="Times New Roman"/>
+              <w:sz w:val="24"/>
+              <w:szCs w:val="24"/>
+            </w:rPr>
+            <m:t>1.98</m:t>
+          </m:r>
+          <m:r>
+            <w:rPr>
+              <w:rFonts w:ascii="Cambria Math" w:hAnsi="Cambria Math" w:cs="Times New Roman"/>
+              <w:sz w:val="24"/>
+              <w:szCs w:val="24"/>
+            </w:rPr>
+            <m:t xml:space="preserve">) </m:t>
           </m:r>
           <m:r>
             <w:rPr>
@@ -10057,1961 +10323,6 @@
         <w:br/>
         <w:t>Входе данной работы было сделано по 5 измерений диаметра и высоты фигуры, с учетом абсолютных и относительных погрешностей вычислен объем цилиндра. При выполнении данной работы я научился оценивать погрешности.</w:t>
       </w:r>
-      <w:r>
-        <w:rPr>
-          <w:rFonts w:ascii="Times New Roman" w:hAnsi="Times New Roman" w:cs="Times New Roman"/>
-          <w:sz w:val="24"/>
-          <w:szCs w:val="24"/>
-        </w:rPr>
-        <w:br/>
-      </w:r>
-    </w:p>
-    <w:p>
-      <w:pPr>
-        <w:pStyle w:val="a6"/>
-        <w:numPr>
-          <w:ilvl w:val="0"/>
-          <w:numId w:val="1"/>
-        </w:numPr>
-        <w:rPr>
-          <w:rFonts w:ascii="Times New Roman" w:hAnsi="Times New Roman" w:cs="Times New Roman"/>
-          <w:sz w:val="24"/>
-          <w:szCs w:val="24"/>
-        </w:rPr>
-      </w:pPr>
-      <w:r>
-        <w:rPr>
-          <w:rFonts w:ascii="Times New Roman" w:hAnsi="Times New Roman" w:cs="Times New Roman"/>
-          <w:sz w:val="24"/>
-          <w:szCs w:val="24"/>
-          <w:lang w:val="en-US"/>
-        </w:rPr>
-        <w:t xml:space="preserve"> </w:t>
-      </w:r>
-      <w:r>
-        <w:rPr>
-          <w:rFonts w:ascii="Times New Roman" w:hAnsi="Times New Roman" w:cs="Times New Roman"/>
-          <w:sz w:val="24"/>
-          <w:szCs w:val="24"/>
-        </w:rPr>
-        <w:t>Ответы на контрольные вопросы</w:t>
-      </w:r>
-    </w:p>
-    <w:p>
-      <w:pPr>
-        <w:pStyle w:val="a6"/>
-        <w:numPr>
-          <w:ilvl w:val="1"/>
-          <w:numId w:val="1"/>
-        </w:numPr>
-        <w:rPr>
-          <w:rFonts w:ascii="Times New Roman" w:hAnsi="Times New Roman" w:cs="Times New Roman"/>
-          <w:sz w:val="24"/>
-          <w:szCs w:val="24"/>
-        </w:rPr>
-      </w:pPr>
-      <w:r>
-        <w:rPr>
-          <w:rFonts w:ascii="Times New Roman" w:hAnsi="Times New Roman" w:cs="Times New Roman"/>
-          <w:sz w:val="24"/>
-          <w:szCs w:val="24"/>
-        </w:rPr>
-        <w:t>Понятие о прямых и косвенных измерениях. Погрешность измерения. Абсолютная и относительная погрешности. Случайные и систематические погрешности.</w:t>
-      </w:r>
-      <w:r>
-        <w:rPr>
-          <w:rFonts w:ascii="Times New Roman" w:hAnsi="Times New Roman" w:cs="Times New Roman"/>
-          <w:sz w:val="24"/>
-          <w:szCs w:val="24"/>
-        </w:rPr>
-        <w:br/>
-      </w:r>
-      <w:r>
-        <w:rPr>
-          <w:rFonts w:ascii="Times New Roman" w:hAnsi="Times New Roman" w:cs="Times New Roman"/>
-          <w:sz w:val="24"/>
-          <w:szCs w:val="24"/>
-        </w:rPr>
-        <w:br/>
-      </w:r>
-      <w:r>
-        <w:rPr>
-          <w:rFonts w:ascii="Times New Roman" w:hAnsi="Times New Roman" w:cs="Times New Roman"/>
-          <w:b/>
-          <w:bCs/>
-          <w:sz w:val="24"/>
-          <w:szCs w:val="24"/>
-        </w:rPr>
-        <w:t>Прямые измерения</w:t>
-      </w:r>
-      <w:r>
-        <w:rPr>
-          <w:rFonts w:ascii="Times New Roman" w:hAnsi="Times New Roman" w:cs="Times New Roman"/>
-          <w:sz w:val="24"/>
-          <w:szCs w:val="24"/>
-        </w:rPr>
-        <w:t xml:space="preserve"> – это измерения, при которых искомое значение физической величины находят непосредственно с помощью</w:t>
-      </w:r>
-      <w:r>
-        <w:rPr>
-          <w:rFonts w:ascii="Times New Roman" w:hAnsi="Times New Roman" w:cs="Times New Roman"/>
-          <w:sz w:val="24"/>
-          <w:szCs w:val="24"/>
-        </w:rPr>
-        <w:t xml:space="preserve"> </w:t>
-      </w:r>
-      <w:r>
-        <w:rPr>
-          <w:rFonts w:ascii="Times New Roman" w:hAnsi="Times New Roman" w:cs="Times New Roman"/>
-          <w:sz w:val="24"/>
-          <w:szCs w:val="24"/>
-        </w:rPr>
-        <w:t>специальных технических средств. Например, измерение длины с</w:t>
-      </w:r>
-      <w:r>
-        <w:rPr>
-          <w:rFonts w:ascii="Times New Roman" w:hAnsi="Times New Roman" w:cs="Times New Roman"/>
-          <w:sz w:val="24"/>
-          <w:szCs w:val="24"/>
-        </w:rPr>
-        <w:t xml:space="preserve"> </w:t>
-      </w:r>
-      <w:r>
-        <w:rPr>
-          <w:rFonts w:ascii="Times New Roman" w:hAnsi="Times New Roman" w:cs="Times New Roman"/>
-          <w:sz w:val="24"/>
-          <w:szCs w:val="24"/>
-        </w:rPr>
-        <w:t>помощью линейки, измерение массы с помощью весов и др</w:t>
-      </w:r>
-      <w:r>
-        <w:rPr>
-          <w:rFonts w:ascii="Times New Roman" w:hAnsi="Times New Roman" w:cs="Times New Roman"/>
-          <w:sz w:val="24"/>
-          <w:szCs w:val="24"/>
-        </w:rPr>
-        <w:t>.</w:t>
-      </w:r>
-      <w:r>
-        <w:rPr>
-          <w:rFonts w:ascii="Times New Roman" w:hAnsi="Times New Roman" w:cs="Times New Roman"/>
-          <w:sz w:val="24"/>
-          <w:szCs w:val="24"/>
-        </w:rPr>
-        <w:br/>
-      </w:r>
-      <w:r>
-        <w:rPr>
-          <w:rFonts w:ascii="Times New Roman" w:hAnsi="Times New Roman" w:cs="Times New Roman"/>
-          <w:sz w:val="24"/>
-          <w:szCs w:val="24"/>
-        </w:rPr>
-        <w:br/>
-      </w:r>
-      <w:r>
-        <w:rPr>
-          <w:rFonts w:ascii="Times New Roman" w:hAnsi="Times New Roman" w:cs="Times New Roman"/>
-          <w:b/>
-          <w:bCs/>
-          <w:sz w:val="24"/>
-          <w:szCs w:val="24"/>
-        </w:rPr>
-        <w:t>Косвенные измерения</w:t>
-      </w:r>
-      <w:r>
-        <w:rPr>
-          <w:rFonts w:ascii="Times New Roman" w:hAnsi="Times New Roman" w:cs="Times New Roman"/>
-          <w:sz w:val="24"/>
-          <w:szCs w:val="24"/>
-        </w:rPr>
-        <w:t xml:space="preserve"> – это измерения, при которых искомое</w:t>
-      </w:r>
-      <w:r>
-        <w:rPr>
-          <w:rFonts w:ascii="Times New Roman" w:hAnsi="Times New Roman" w:cs="Times New Roman"/>
-          <w:sz w:val="24"/>
-          <w:szCs w:val="24"/>
-        </w:rPr>
-        <w:t xml:space="preserve"> </w:t>
-      </w:r>
-      <w:r>
-        <w:rPr>
-          <w:rFonts w:ascii="Times New Roman" w:hAnsi="Times New Roman" w:cs="Times New Roman"/>
-          <w:sz w:val="24"/>
-          <w:szCs w:val="24"/>
-        </w:rPr>
-        <w:t>значение величины вычисляют по формуле, связывающей эту величину с величинами, полученными прямыми измерениями. Например:</w:t>
-      </w:r>
-      <w:r>
-        <w:rPr>
-          <w:rFonts w:ascii="Times New Roman" w:hAnsi="Times New Roman" w:cs="Times New Roman"/>
-          <w:sz w:val="24"/>
-          <w:szCs w:val="24"/>
-        </w:rPr>
-        <w:t xml:space="preserve"> </w:t>
-      </w:r>
-      <w:r>
-        <w:rPr>
-          <w:rFonts w:ascii="Times New Roman" w:hAnsi="Times New Roman" w:cs="Times New Roman"/>
-          <w:sz w:val="24"/>
-          <w:szCs w:val="24"/>
-        </w:rPr>
-        <w:t>вычисление объема тела по прямым измерениям его геометрических</w:t>
-      </w:r>
-      <w:r>
-        <w:rPr>
-          <w:rFonts w:ascii="Times New Roman" w:hAnsi="Times New Roman" w:cs="Times New Roman"/>
-          <w:sz w:val="24"/>
-          <w:szCs w:val="24"/>
-        </w:rPr>
-        <w:t xml:space="preserve"> </w:t>
-      </w:r>
-      <w:r>
-        <w:rPr>
-          <w:rFonts w:ascii="Times New Roman" w:hAnsi="Times New Roman" w:cs="Times New Roman"/>
-          <w:sz w:val="24"/>
-          <w:szCs w:val="24"/>
-        </w:rPr>
-        <w:t>размеров; вычисление скорости равномерного движения по прямым</w:t>
-      </w:r>
-      <w:r>
-        <w:rPr>
-          <w:rFonts w:ascii="Times New Roman" w:hAnsi="Times New Roman" w:cs="Times New Roman"/>
-          <w:sz w:val="24"/>
-          <w:szCs w:val="24"/>
-        </w:rPr>
-        <w:t xml:space="preserve"> </w:t>
-      </w:r>
-      <w:r>
-        <w:rPr>
-          <w:rFonts w:ascii="Times New Roman" w:hAnsi="Times New Roman" w:cs="Times New Roman"/>
-          <w:sz w:val="24"/>
-          <w:szCs w:val="24"/>
-        </w:rPr>
-        <w:t>измерениям длины пройденного пути и соответствующего промежутка времени V = S t и т. п.</w:t>
-      </w:r>
-      <w:r>
-        <w:rPr>
-          <w:rFonts w:ascii="Times New Roman" w:hAnsi="Times New Roman" w:cs="Times New Roman"/>
-          <w:sz w:val="24"/>
-          <w:szCs w:val="24"/>
-        </w:rPr>
-        <w:br/>
-      </w:r>
-      <w:r>
-        <w:rPr>
-          <w:rFonts w:ascii="Times New Roman" w:hAnsi="Times New Roman" w:cs="Times New Roman"/>
-          <w:sz w:val="24"/>
-          <w:szCs w:val="24"/>
-        </w:rPr>
-        <w:br/>
-      </w:r>
-      <w:r>
-        <w:rPr>
-          <w:rFonts w:ascii="Times New Roman" w:hAnsi="Times New Roman" w:cs="Times New Roman"/>
-          <w:b/>
-          <w:bCs/>
-          <w:sz w:val="24"/>
-          <w:szCs w:val="24"/>
-        </w:rPr>
-        <w:t>Погрешностью измерения</w:t>
-      </w:r>
-      <w:r>
-        <w:rPr>
-          <w:rFonts w:ascii="Times New Roman" w:hAnsi="Times New Roman" w:cs="Times New Roman"/>
-          <w:sz w:val="24"/>
-          <w:szCs w:val="24"/>
-        </w:rPr>
-        <w:t xml:space="preserve"> называется отклонение измеренного</w:t>
-      </w:r>
-      <w:r>
-        <w:rPr>
-          <w:rFonts w:ascii="Times New Roman" w:hAnsi="Times New Roman" w:cs="Times New Roman"/>
-          <w:sz w:val="24"/>
-          <w:szCs w:val="24"/>
-        </w:rPr>
-        <w:t xml:space="preserve"> </w:t>
-      </w:r>
-      <w:r>
-        <w:rPr>
-          <w:rFonts w:ascii="Times New Roman" w:hAnsi="Times New Roman" w:cs="Times New Roman"/>
-          <w:sz w:val="24"/>
-          <w:szCs w:val="24"/>
-        </w:rPr>
-        <w:t>значения от истинного значения измеряемой величины. При этом</w:t>
-      </w:r>
-      <w:r>
-        <w:rPr>
-          <w:rFonts w:ascii="Times New Roman" w:hAnsi="Times New Roman" w:cs="Times New Roman"/>
-          <w:sz w:val="24"/>
-          <w:szCs w:val="24"/>
-        </w:rPr>
-        <w:t xml:space="preserve"> </w:t>
-      </w:r>
-      <w:r>
-        <w:rPr>
-          <w:rFonts w:ascii="Times New Roman" w:hAnsi="Times New Roman" w:cs="Times New Roman"/>
-          <w:sz w:val="24"/>
-          <w:szCs w:val="24"/>
-        </w:rPr>
-        <w:t>различают абсолютную и относительную погрешности.</w:t>
-      </w:r>
-      <w:r>
-        <w:rPr>
-          <w:rFonts w:ascii="Times New Roman" w:hAnsi="Times New Roman" w:cs="Times New Roman"/>
-          <w:sz w:val="24"/>
-          <w:szCs w:val="24"/>
-        </w:rPr>
-        <w:br/>
-      </w:r>
-    </w:p>
-    <w:p>
-      <w:pPr>
-        <w:pStyle w:val="a6"/>
-        <w:ind w:left="1440"/>
-        <w:rPr>
-          <w:rFonts w:ascii="Times New Roman" w:hAnsi="Times New Roman" w:cs="Times New Roman"/>
-          <w:sz w:val="24"/>
-          <w:szCs w:val="24"/>
-        </w:rPr>
-      </w:pPr>
-      <w:r>
-        <w:rPr>
-          <w:rFonts w:ascii="Times New Roman" w:hAnsi="Times New Roman" w:cs="Times New Roman"/>
-          <w:b/>
-          <w:bCs/>
-          <w:sz w:val="24"/>
-          <w:szCs w:val="24"/>
-        </w:rPr>
-        <w:t>Абсолютная погрешность измерения</w:t>
-      </w:r>
-      <w:r>
-        <w:rPr>
-          <w:rFonts w:ascii="Times New Roman" w:hAnsi="Times New Roman" w:cs="Times New Roman"/>
-          <w:sz w:val="24"/>
-          <w:szCs w:val="24"/>
-        </w:rPr>
-        <w:t xml:space="preserve"> – это разница между измеренным x и истинным x</w:t>
-      </w:r>
-      <w:r>
-        <w:rPr>
-          <w:rFonts w:ascii="Times New Roman" w:hAnsi="Times New Roman" w:cs="Times New Roman"/>
-          <w:sz w:val="24"/>
-          <w:szCs w:val="24"/>
-          <w:vertAlign w:val="subscript"/>
-        </w:rPr>
-        <w:t>ист</w:t>
-      </w:r>
-      <w:r>
-        <w:rPr>
-          <w:rFonts w:ascii="Times New Roman" w:hAnsi="Times New Roman" w:cs="Times New Roman"/>
-          <w:sz w:val="24"/>
-          <w:szCs w:val="24"/>
-        </w:rPr>
-        <w:t xml:space="preserve"> значениями измеряемой величины,</w:t>
-      </w:r>
-      <w:r>
-        <w:rPr>
-          <w:rFonts w:ascii="Times New Roman" w:hAnsi="Times New Roman" w:cs="Times New Roman"/>
-          <w:sz w:val="24"/>
-          <w:szCs w:val="24"/>
-        </w:rPr>
-        <w:t xml:space="preserve"> </w:t>
-      </w:r>
-      <w:r>
-        <w:rPr>
-          <w:rFonts w:ascii="Times New Roman" w:hAnsi="Times New Roman" w:cs="Times New Roman"/>
-          <w:sz w:val="24"/>
-          <w:szCs w:val="24"/>
-        </w:rPr>
-        <w:t>выраженная в единицах измеряемой величины</w:t>
-      </w:r>
-    </w:p>
-    <w:p>
-      <w:pPr>
-        <w:pStyle w:val="a6"/>
-        <w:ind w:left="1440"/>
-        <w:rPr>
-          <w:rFonts w:ascii="Times New Roman" w:hAnsi="Times New Roman" w:cs="Times New Roman"/>
-          <w:sz w:val="24"/>
-          <w:szCs w:val="24"/>
-        </w:rPr>
-      </w:pPr>
-      <w:r>
-        <w:rPr>
-          <w:rFonts w:ascii="Times New Roman" w:hAnsi="Times New Roman" w:cs="Times New Roman"/>
-          <w:sz w:val="24"/>
-          <w:szCs w:val="24"/>
-        </w:rPr>
-        <w:br/>
-      </w:r>
-      <w:r>
-        <w:rPr>
-          <w:rFonts w:ascii="Times New Roman" w:hAnsi="Times New Roman" w:cs="Times New Roman"/>
-          <w:b/>
-          <w:bCs/>
-          <w:sz w:val="24"/>
-          <w:szCs w:val="24"/>
-        </w:rPr>
-        <w:t>Относительная погрешность измерения</w:t>
-      </w:r>
-      <w:r>
-        <w:rPr>
-          <w:rFonts w:ascii="Times New Roman" w:hAnsi="Times New Roman" w:cs="Times New Roman"/>
-          <w:sz w:val="24"/>
-          <w:szCs w:val="24"/>
-        </w:rPr>
-        <w:t xml:space="preserve"> – это отношение абсолютной погрешности к истинному значению измеряемой величины</w:t>
-      </w:r>
-      <w:r>
-        <w:rPr>
-          <w:rFonts w:ascii="Times New Roman" w:hAnsi="Times New Roman" w:cs="Times New Roman"/>
-          <w:sz w:val="24"/>
-          <w:szCs w:val="24"/>
-        </w:rPr>
-        <w:t xml:space="preserve">. </w:t>
-      </w:r>
-      <w:r>
-        <w:rPr>
-          <w:rFonts w:ascii="Times New Roman" w:hAnsi="Times New Roman" w:cs="Times New Roman"/>
-          <w:sz w:val="24"/>
-          <w:szCs w:val="24"/>
-        </w:rPr>
-        <w:t>Относительная погрешность может быть выражена в относительных</w:t>
-      </w:r>
-      <w:r>
-        <w:rPr>
-          <w:rFonts w:ascii="Times New Roman" w:hAnsi="Times New Roman" w:cs="Times New Roman"/>
-          <w:sz w:val="24"/>
-          <w:szCs w:val="24"/>
-        </w:rPr>
-        <w:t xml:space="preserve"> </w:t>
-      </w:r>
-      <w:r>
-        <w:rPr>
-          <w:rFonts w:ascii="Times New Roman" w:hAnsi="Times New Roman" w:cs="Times New Roman"/>
-          <w:sz w:val="24"/>
-          <w:szCs w:val="24"/>
-        </w:rPr>
-        <w:t>единицах (в долях) εx = 0,005 или процентах ε</w:t>
-      </w:r>
-      <w:r>
-        <w:rPr>
-          <w:rFonts w:ascii="Times New Roman" w:hAnsi="Times New Roman" w:cs="Times New Roman"/>
-          <w:sz w:val="24"/>
-          <w:szCs w:val="24"/>
-          <w:vertAlign w:val="subscript"/>
-        </w:rPr>
-        <w:t>x</w:t>
-      </w:r>
-      <w:r>
-        <w:rPr>
-          <w:rFonts w:ascii="Times New Roman" w:hAnsi="Times New Roman" w:cs="Times New Roman"/>
-          <w:sz w:val="24"/>
-          <w:szCs w:val="24"/>
-        </w:rPr>
-        <w:t xml:space="preserve"> = 0,5%.</w:t>
-      </w:r>
-      <w:r>
-        <w:rPr>
-          <w:rFonts w:ascii="Times New Roman" w:hAnsi="Times New Roman" w:cs="Times New Roman"/>
-          <w:sz w:val="24"/>
-          <w:szCs w:val="24"/>
-        </w:rPr>
-        <w:br/>
-      </w:r>
-      <w:r>
-        <w:rPr>
-          <w:rFonts w:ascii="Times New Roman" w:hAnsi="Times New Roman" w:cs="Times New Roman"/>
-          <w:sz w:val="24"/>
-          <w:szCs w:val="24"/>
-        </w:rPr>
-        <w:br/>
-      </w:r>
-      <w:r>
-        <w:rPr>
-          <w:rFonts w:ascii="Times New Roman" w:hAnsi="Times New Roman" w:cs="Times New Roman"/>
-          <w:b/>
-          <w:bCs/>
-          <w:sz w:val="24"/>
-          <w:szCs w:val="24"/>
-        </w:rPr>
-        <w:lastRenderedPageBreak/>
-        <w:t>Случайные погрешности</w:t>
-      </w:r>
-      <w:r>
-        <w:rPr>
-          <w:rFonts w:ascii="Times New Roman" w:hAnsi="Times New Roman" w:cs="Times New Roman"/>
-          <w:sz w:val="24"/>
-          <w:szCs w:val="24"/>
-        </w:rPr>
-        <w:t xml:space="preserve"> – это погрешности, значения которых</w:t>
-      </w:r>
-      <w:r>
-        <w:rPr>
-          <w:rFonts w:ascii="Times New Roman" w:hAnsi="Times New Roman" w:cs="Times New Roman"/>
-          <w:sz w:val="24"/>
-          <w:szCs w:val="24"/>
-        </w:rPr>
-        <w:t xml:space="preserve"> </w:t>
-      </w:r>
-      <w:r>
-        <w:rPr>
-          <w:rFonts w:ascii="Times New Roman" w:hAnsi="Times New Roman" w:cs="Times New Roman"/>
-          <w:sz w:val="24"/>
-          <w:szCs w:val="24"/>
-        </w:rPr>
-        <w:t>изменяются непредсказуемым образом при повторных измерениях</w:t>
-      </w:r>
-      <w:r>
-        <w:rPr>
-          <w:rFonts w:ascii="Times New Roman" w:hAnsi="Times New Roman" w:cs="Times New Roman"/>
-          <w:sz w:val="24"/>
-          <w:szCs w:val="24"/>
-        </w:rPr>
-        <w:t xml:space="preserve"> </w:t>
-      </w:r>
-      <w:r>
-        <w:rPr>
-          <w:rFonts w:ascii="Times New Roman" w:hAnsi="Times New Roman" w:cs="Times New Roman"/>
-          <w:sz w:val="24"/>
-          <w:szCs w:val="24"/>
-        </w:rPr>
-        <w:t>одной и той же величины. Они обусловлены большим числом случайных причин</w:t>
-      </w:r>
-      <w:r>
-        <w:rPr>
-          <w:rFonts w:ascii="Times New Roman" w:hAnsi="Times New Roman" w:cs="Times New Roman"/>
-          <w:sz w:val="24"/>
-          <w:szCs w:val="24"/>
-        </w:rPr>
-        <w:t xml:space="preserve">, </w:t>
-      </w:r>
-      <w:r>
-        <w:rPr>
-          <w:rFonts w:ascii="Times New Roman" w:hAnsi="Times New Roman" w:cs="Times New Roman"/>
-          <w:sz w:val="24"/>
-          <w:szCs w:val="24"/>
-        </w:rPr>
-        <w:t>действие которых на каждое измерение различно и</w:t>
-      </w:r>
-      <w:r>
-        <w:rPr>
-          <w:rFonts w:ascii="Times New Roman" w:hAnsi="Times New Roman" w:cs="Times New Roman"/>
-          <w:sz w:val="24"/>
-          <w:szCs w:val="24"/>
-        </w:rPr>
-        <w:t xml:space="preserve"> </w:t>
-      </w:r>
-      <w:r>
-        <w:rPr>
-          <w:rFonts w:ascii="Times New Roman" w:hAnsi="Times New Roman" w:cs="Times New Roman"/>
-          <w:sz w:val="24"/>
-          <w:szCs w:val="24"/>
-        </w:rPr>
-        <w:t>не может быть заранее</w:t>
-      </w:r>
-      <w:r>
-        <w:rPr>
-          <w:rFonts w:ascii="Times New Roman" w:hAnsi="Times New Roman" w:cs="Times New Roman"/>
-          <w:sz w:val="24"/>
-          <w:szCs w:val="24"/>
-        </w:rPr>
-        <w:t xml:space="preserve"> </w:t>
-      </w:r>
-      <w:r>
-        <w:rPr>
-          <w:rFonts w:ascii="Times New Roman" w:hAnsi="Times New Roman" w:cs="Times New Roman"/>
-          <w:sz w:val="24"/>
-          <w:szCs w:val="24"/>
-        </w:rPr>
-        <w:t>учтено (колебания воздуха, вибрации здания,</w:t>
-      </w:r>
-      <w:r>
-        <w:rPr>
-          <w:rFonts w:ascii="Times New Roman" w:hAnsi="Times New Roman" w:cs="Times New Roman"/>
-          <w:sz w:val="24"/>
-          <w:szCs w:val="24"/>
-        </w:rPr>
-        <w:t xml:space="preserve"> </w:t>
-      </w:r>
-      <w:r>
-        <w:rPr>
-          <w:rFonts w:ascii="Times New Roman" w:hAnsi="Times New Roman" w:cs="Times New Roman"/>
-          <w:sz w:val="24"/>
-          <w:szCs w:val="24"/>
-        </w:rPr>
-        <w:t>трения в осях пр</w:t>
-      </w:r>
-      <w:r>
-        <w:rPr>
-          <w:rFonts w:ascii="Times New Roman" w:hAnsi="Times New Roman" w:cs="Times New Roman"/>
-          <w:sz w:val="24"/>
-          <w:szCs w:val="24"/>
-        </w:rPr>
-        <w:t xml:space="preserve">и </w:t>
-      </w:r>
-      <w:r>
-        <w:rPr>
-          <w:rFonts w:ascii="Times New Roman" w:hAnsi="Times New Roman" w:cs="Times New Roman"/>
-          <w:sz w:val="24"/>
-          <w:szCs w:val="24"/>
-        </w:rPr>
-        <w:t>взвешивании, изменение внимания оператора</w:t>
-      </w:r>
-      <w:r>
-        <w:rPr>
-          <w:rFonts w:ascii="Times New Roman" w:hAnsi="Times New Roman" w:cs="Times New Roman"/>
-          <w:sz w:val="24"/>
-          <w:szCs w:val="24"/>
-        </w:rPr>
-        <w:t xml:space="preserve"> </w:t>
-      </w:r>
-      <w:r>
-        <w:rPr>
-          <w:rFonts w:ascii="Times New Roman" w:hAnsi="Times New Roman" w:cs="Times New Roman"/>
-          <w:sz w:val="24"/>
-          <w:szCs w:val="24"/>
-        </w:rPr>
-        <w:t>и т. д.).</w:t>
-      </w:r>
-      <w:r>
-        <w:rPr>
-          <w:rFonts w:ascii="Times New Roman" w:hAnsi="Times New Roman" w:cs="Times New Roman"/>
-          <w:sz w:val="24"/>
-          <w:szCs w:val="24"/>
-        </w:rPr>
-        <w:br/>
-      </w:r>
-      <w:r>
-        <w:rPr>
-          <w:rFonts w:ascii="Times New Roman" w:hAnsi="Times New Roman" w:cs="Times New Roman"/>
-          <w:sz w:val="24"/>
-          <w:szCs w:val="24"/>
-        </w:rPr>
-        <w:br/>
-      </w:r>
-      <w:r>
-        <w:rPr>
-          <w:rFonts w:ascii="Times New Roman" w:hAnsi="Times New Roman" w:cs="Times New Roman"/>
-          <w:b/>
-          <w:bCs/>
-          <w:sz w:val="24"/>
-          <w:szCs w:val="24"/>
-        </w:rPr>
-        <w:t>Систематические погрешности</w:t>
-      </w:r>
-      <w:r>
-        <w:rPr>
-          <w:rFonts w:ascii="Times New Roman" w:hAnsi="Times New Roman" w:cs="Times New Roman"/>
-          <w:sz w:val="24"/>
-          <w:szCs w:val="24"/>
-        </w:rPr>
-        <w:t xml:space="preserve"> – это такие погрешности, значения которых при повторных измерениях остаются постоянными</w:t>
-      </w:r>
-      <w:r>
-        <w:rPr>
-          <w:rFonts w:ascii="Times New Roman" w:hAnsi="Times New Roman" w:cs="Times New Roman"/>
-          <w:sz w:val="24"/>
-          <w:szCs w:val="24"/>
-        </w:rPr>
-        <w:t xml:space="preserve"> </w:t>
-      </w:r>
-      <w:r>
-        <w:rPr>
-          <w:rFonts w:ascii="Times New Roman" w:hAnsi="Times New Roman" w:cs="Times New Roman"/>
-          <w:sz w:val="24"/>
-          <w:szCs w:val="24"/>
-        </w:rPr>
-        <w:t>или изменяются</w:t>
-      </w:r>
-      <w:r>
-        <w:rPr>
-          <w:rFonts w:ascii="Times New Roman" w:hAnsi="Times New Roman" w:cs="Times New Roman"/>
-          <w:sz w:val="24"/>
-          <w:szCs w:val="24"/>
-        </w:rPr>
-        <w:t xml:space="preserve"> </w:t>
-      </w:r>
-      <w:r>
-        <w:rPr>
-          <w:rFonts w:ascii="Times New Roman" w:hAnsi="Times New Roman" w:cs="Times New Roman"/>
-          <w:sz w:val="24"/>
-          <w:szCs w:val="24"/>
-        </w:rPr>
-        <w:t>по определенному закону.</w:t>
-      </w:r>
-      <w:r>
-        <w:rPr>
-          <w:rFonts w:ascii="Times New Roman" w:hAnsi="Times New Roman" w:cs="Times New Roman"/>
-          <w:sz w:val="24"/>
-          <w:szCs w:val="24"/>
-        </w:rPr>
-        <w:br/>
-      </w:r>
-    </w:p>
-    <w:p>
-      <w:pPr>
-        <w:pStyle w:val="a6"/>
-        <w:numPr>
-          <w:ilvl w:val="1"/>
-          <w:numId w:val="1"/>
-        </w:numPr>
-        <w:rPr>
-          <w:rFonts w:ascii="Times New Roman" w:hAnsi="Times New Roman" w:cs="Times New Roman"/>
-          <w:sz w:val="24"/>
-          <w:szCs w:val="24"/>
-        </w:rPr>
-      </w:pPr>
-      <w:r>
-        <w:rPr>
-          <w:rFonts w:ascii="Times New Roman" w:hAnsi="Times New Roman" w:cs="Times New Roman"/>
-          <w:sz w:val="24"/>
-          <w:szCs w:val="24"/>
-        </w:rPr>
-        <w:t>Инструментальная погрешность и ее учет при оценке погрешности результата измерения.</w:t>
-      </w:r>
-      <w:r>
-        <w:rPr>
-          <w:rFonts w:ascii="Times New Roman" w:hAnsi="Times New Roman" w:cs="Times New Roman"/>
-          <w:sz w:val="24"/>
-          <w:szCs w:val="24"/>
-        </w:rPr>
-        <w:br/>
-      </w:r>
-      <w:r>
-        <w:rPr>
-          <w:rFonts w:ascii="Times New Roman" w:hAnsi="Times New Roman" w:cs="Times New Roman"/>
-          <w:sz w:val="24"/>
-          <w:szCs w:val="24"/>
-        </w:rPr>
-        <w:br/>
-      </w:r>
-      <w:r>
-        <w:rPr>
-          <w:rFonts w:ascii="Times New Roman" w:hAnsi="Times New Roman" w:cs="Times New Roman"/>
-          <w:b/>
-          <w:bCs/>
-          <w:sz w:val="24"/>
-          <w:szCs w:val="24"/>
-        </w:rPr>
-        <w:t>И</w:t>
-      </w:r>
-      <w:r>
-        <w:rPr>
-          <w:rFonts w:ascii="Times New Roman" w:hAnsi="Times New Roman" w:cs="Times New Roman"/>
-          <w:b/>
-          <w:bCs/>
-          <w:sz w:val="24"/>
-          <w:szCs w:val="24"/>
-        </w:rPr>
-        <w:t>нструментальные погрешности</w:t>
-      </w:r>
-      <w:r>
-        <w:rPr>
-          <w:rFonts w:ascii="Times New Roman" w:hAnsi="Times New Roman" w:cs="Times New Roman"/>
-          <w:sz w:val="24"/>
-          <w:szCs w:val="24"/>
-        </w:rPr>
-        <w:t xml:space="preserve"> – это погрешности, </w:t>
-      </w:r>
-      <w:r>
-        <w:rPr>
-          <w:rFonts w:ascii="Times New Roman" w:hAnsi="Times New Roman" w:cs="Times New Roman"/>
-          <w:sz w:val="24"/>
-          <w:szCs w:val="24"/>
-        </w:rPr>
-        <w:t>зависящие от применяемых средств измерений</w:t>
-      </w:r>
-      <w:r>
-        <w:rPr>
-          <w:rFonts w:ascii="Times New Roman" w:hAnsi="Times New Roman" w:cs="Times New Roman"/>
-          <w:sz w:val="24"/>
-          <w:szCs w:val="24"/>
-        </w:rPr>
-        <w:t>.</w:t>
-      </w:r>
-      <w:r>
-        <w:rPr>
-          <w:rFonts w:ascii="Times New Roman" w:hAnsi="Times New Roman" w:cs="Times New Roman"/>
-          <w:sz w:val="24"/>
-          <w:szCs w:val="24"/>
-        </w:rPr>
-        <w:t xml:space="preserve"> З</w:t>
-      </w:r>
-      <w:r>
-        <w:rPr>
-          <w:rFonts w:ascii="Times New Roman" w:hAnsi="Times New Roman" w:cs="Times New Roman"/>
-          <w:sz w:val="24"/>
-          <w:szCs w:val="24"/>
-        </w:rPr>
-        <w:t>адается, с доверительной вероятностью (надежностью) α=1 при нормальных</w:t>
-      </w:r>
-      <w:r>
-        <w:rPr>
-          <w:rFonts w:ascii="Times New Roman" w:hAnsi="Times New Roman" w:cs="Times New Roman"/>
-          <w:sz w:val="24"/>
-          <w:szCs w:val="24"/>
-        </w:rPr>
-        <w:t xml:space="preserve"> </w:t>
-      </w:r>
-      <w:r>
-        <w:rPr>
-          <w:rFonts w:ascii="Times New Roman" w:hAnsi="Times New Roman" w:cs="Times New Roman"/>
-          <w:sz w:val="24"/>
-          <w:szCs w:val="24"/>
-        </w:rPr>
-        <w:t>условиях эксплуатации.</w:t>
-      </w:r>
-      <w:r>
-        <w:rPr>
-          <w:rFonts w:ascii="Times New Roman" w:hAnsi="Times New Roman" w:cs="Times New Roman"/>
-          <w:sz w:val="24"/>
-          <w:szCs w:val="24"/>
-        </w:rPr>
-        <w:t xml:space="preserve"> </w:t>
-      </w:r>
-      <w:r>
-        <w:rPr>
-          <w:rFonts w:ascii="Times New Roman" w:hAnsi="Times New Roman" w:cs="Times New Roman"/>
-          <w:sz w:val="24"/>
-          <w:szCs w:val="24"/>
-        </w:rPr>
-        <w:t>Пределы допускаемой основной погрешности средств измерений устанавливаются в</w:t>
-      </w:r>
-      <w:r>
-        <w:rPr>
-          <w:rFonts w:ascii="Times New Roman" w:hAnsi="Times New Roman" w:cs="Times New Roman"/>
-          <w:sz w:val="24"/>
-          <w:szCs w:val="24"/>
-        </w:rPr>
-        <w:t xml:space="preserve"> </w:t>
-      </w:r>
-      <w:r>
-        <w:rPr>
-          <w:rFonts w:ascii="Times New Roman" w:hAnsi="Times New Roman" w:cs="Times New Roman"/>
-          <w:sz w:val="24"/>
-          <w:szCs w:val="24"/>
-        </w:rPr>
-        <w:t>виде абсолютных Δи, приведенных γ или относительных иε погрешностей, или в виде</w:t>
-      </w:r>
-      <w:r>
-        <w:rPr>
-          <w:rFonts w:ascii="Times New Roman" w:hAnsi="Times New Roman" w:cs="Times New Roman"/>
-          <w:sz w:val="24"/>
-          <w:szCs w:val="24"/>
-        </w:rPr>
-        <w:t xml:space="preserve"> </w:t>
-      </w:r>
-      <w:r>
-        <w:rPr>
-          <w:rFonts w:ascii="Times New Roman" w:hAnsi="Times New Roman" w:cs="Times New Roman"/>
-          <w:sz w:val="24"/>
-          <w:szCs w:val="24"/>
-        </w:rPr>
-        <w:t>определенного числа делений.</w:t>
-      </w:r>
-      <w:r>
-        <w:rPr>
-          <w:rFonts w:ascii="Times New Roman" w:hAnsi="Times New Roman" w:cs="Times New Roman"/>
-          <w:sz w:val="24"/>
-          <w:szCs w:val="24"/>
-        </w:rPr>
-        <w:t xml:space="preserve"> </w:t>
-      </w:r>
-      <w:r>
-        <w:rPr>
-          <w:rFonts w:ascii="Times New Roman" w:hAnsi="Times New Roman" w:cs="Times New Roman"/>
-          <w:sz w:val="24"/>
-          <w:szCs w:val="24"/>
-        </w:rPr>
-        <w:t>Значения погрешностей указываются либо в виде условных обозначений на шкале</w:t>
-      </w:r>
-      <w:r>
-        <w:rPr>
-          <w:rFonts w:ascii="Times New Roman" w:hAnsi="Times New Roman" w:cs="Times New Roman"/>
-          <w:sz w:val="24"/>
-          <w:szCs w:val="24"/>
-        </w:rPr>
-        <w:t xml:space="preserve"> </w:t>
-      </w:r>
-      <w:r>
-        <w:rPr>
-          <w:rFonts w:ascii="Times New Roman" w:hAnsi="Times New Roman" w:cs="Times New Roman"/>
-          <w:sz w:val="24"/>
-          <w:szCs w:val="24"/>
-        </w:rPr>
-        <w:t>прибора, либо в паспорте измерительного прибора. Если условия эксплуатации</w:t>
-      </w:r>
-      <w:r>
-        <w:rPr>
-          <w:rFonts w:ascii="Times New Roman" w:hAnsi="Times New Roman" w:cs="Times New Roman"/>
-          <w:sz w:val="24"/>
-          <w:szCs w:val="24"/>
-        </w:rPr>
-        <w:t xml:space="preserve"> </w:t>
-      </w:r>
-      <w:r>
-        <w:rPr>
-          <w:rFonts w:ascii="Times New Roman" w:hAnsi="Times New Roman" w:cs="Times New Roman"/>
-          <w:sz w:val="24"/>
-          <w:szCs w:val="24"/>
-        </w:rPr>
-        <w:t>прибора отличаются от нормальных, то может возникать дополнительная</w:t>
-      </w:r>
-      <w:r>
-        <w:rPr>
-          <w:rFonts w:ascii="Times New Roman" w:hAnsi="Times New Roman" w:cs="Times New Roman"/>
-          <w:sz w:val="24"/>
-          <w:szCs w:val="24"/>
-        </w:rPr>
-        <w:t xml:space="preserve"> </w:t>
-      </w:r>
-      <w:r>
-        <w:rPr>
-          <w:rFonts w:ascii="Times New Roman" w:hAnsi="Times New Roman" w:cs="Times New Roman"/>
-          <w:sz w:val="24"/>
-          <w:szCs w:val="24"/>
-        </w:rPr>
-        <w:t>погрешность.</w:t>
-      </w:r>
-      <w:r>
-        <w:rPr>
-          <w:rFonts w:ascii="Times New Roman" w:hAnsi="Times New Roman" w:cs="Times New Roman"/>
-          <w:sz w:val="24"/>
-          <w:szCs w:val="24"/>
-        </w:rPr>
-        <w:br/>
-      </w:r>
-    </w:p>
-    <w:p>
-      <w:pPr>
-        <w:pStyle w:val="a6"/>
-        <w:numPr>
-          <w:ilvl w:val="1"/>
-          <w:numId w:val="1"/>
-        </w:numPr>
-        <w:rPr>
-          <w:rFonts w:ascii="Times New Roman" w:hAnsi="Times New Roman" w:cs="Times New Roman"/>
-          <w:sz w:val="24"/>
-          <w:szCs w:val="24"/>
-        </w:rPr>
-      </w:pPr>
-      <w:r>
-        <w:rPr>
-          <w:rFonts w:ascii="Times New Roman" w:hAnsi="Times New Roman" w:cs="Times New Roman"/>
-          <w:sz w:val="24"/>
-          <w:szCs w:val="24"/>
-        </w:rPr>
-        <w:t>Последовательность обработки результатов измерений при прямых</w:t>
-      </w:r>
-      <w:r>
-        <w:rPr>
-          <w:rFonts w:ascii="Times New Roman" w:hAnsi="Times New Roman" w:cs="Times New Roman"/>
-          <w:sz w:val="24"/>
-          <w:szCs w:val="24"/>
-        </w:rPr>
-        <w:t xml:space="preserve"> </w:t>
-      </w:r>
-      <w:r>
-        <w:rPr>
-          <w:rFonts w:ascii="Times New Roman" w:hAnsi="Times New Roman" w:cs="Times New Roman"/>
-          <w:sz w:val="24"/>
-          <w:szCs w:val="24"/>
-        </w:rPr>
-        <w:t>многократных измерениях.</w:t>
-      </w:r>
-    </w:p>
-    <w:p>
-      <w:pPr>
-        <w:pStyle w:val="a6"/>
-        <w:numPr>
-          <w:ilvl w:val="2"/>
-          <w:numId w:val="1"/>
-        </w:numPr>
-        <w:rPr>
-          <w:rFonts w:ascii="Times New Roman" w:hAnsi="Times New Roman" w:cs="Times New Roman"/>
-          <w:sz w:val="24"/>
-          <w:szCs w:val="24"/>
-        </w:rPr>
-      </w:pPr>
-      <w:r>
-        <w:rPr>
-          <w:rFonts w:ascii="Times New Roman" w:hAnsi="Times New Roman" w:cs="Times New Roman"/>
-          <w:sz w:val="24"/>
-          <w:szCs w:val="24"/>
-        </w:rPr>
-        <w:t>Провести n измерений x</w:t>
-      </w:r>
-      <w:r>
-        <w:rPr>
-          <w:rFonts w:ascii="Times New Roman" w:hAnsi="Times New Roman" w:cs="Times New Roman"/>
-          <w:sz w:val="24"/>
-          <w:szCs w:val="24"/>
-          <w:vertAlign w:val="subscript"/>
-        </w:rPr>
-        <w:t>i</w:t>
-      </w:r>
-      <w:r>
-        <w:rPr>
-          <w:rFonts w:ascii="Times New Roman" w:hAnsi="Times New Roman" w:cs="Times New Roman"/>
-          <w:sz w:val="24"/>
-          <w:szCs w:val="24"/>
-        </w:rPr>
-        <w:t xml:space="preserve"> измеряемой величины x</w:t>
-      </w:r>
-    </w:p>
-    <w:p>
-      <w:pPr>
-        <w:pStyle w:val="a6"/>
-        <w:numPr>
-          <w:ilvl w:val="2"/>
-          <w:numId w:val="1"/>
-        </w:numPr>
-        <w:rPr>
-          <w:rFonts w:ascii="Times New Roman" w:hAnsi="Times New Roman" w:cs="Times New Roman"/>
-          <w:sz w:val="24"/>
-          <w:szCs w:val="24"/>
-        </w:rPr>
-      </w:pPr>
-      <w:r>
-        <w:rPr>
-          <w:rFonts w:ascii="Times New Roman" w:hAnsi="Times New Roman" w:cs="Times New Roman"/>
-          <w:sz w:val="24"/>
-          <w:szCs w:val="24"/>
-        </w:rPr>
-        <w:t>Вычислить среднее арифметическое значение измеряемой величины</w:t>
-      </w:r>
-    </w:p>
-    <w:p>
-      <w:pPr>
-        <w:pStyle w:val="a6"/>
-        <w:numPr>
-          <w:ilvl w:val="2"/>
-          <w:numId w:val="1"/>
-        </w:numPr>
-        <w:rPr>
-          <w:rFonts w:ascii="Times New Roman" w:hAnsi="Times New Roman" w:cs="Times New Roman"/>
-          <w:sz w:val="24"/>
-          <w:szCs w:val="24"/>
-        </w:rPr>
-      </w:pPr>
-      <w:r>
-        <w:rPr>
-          <w:rFonts w:ascii="Times New Roman" w:hAnsi="Times New Roman" w:cs="Times New Roman"/>
-          <w:sz w:val="24"/>
-          <w:szCs w:val="24"/>
-        </w:rPr>
-        <w:t>Вычислить оценку среднего квадратического отклонени</w:t>
-      </w:r>
-      <w:r>
-        <w:rPr>
-          <w:rFonts w:ascii="Times New Roman" w:hAnsi="Times New Roman" w:cs="Times New Roman"/>
-          <w:sz w:val="24"/>
-          <w:szCs w:val="24"/>
-        </w:rPr>
-        <w:t xml:space="preserve">я </w:t>
-      </w:r>
-      <w:r>
-        <w:rPr>
-          <w:rFonts w:ascii="Times New Roman" w:hAnsi="Times New Roman" w:cs="Times New Roman"/>
-          <w:sz w:val="24"/>
-          <w:szCs w:val="24"/>
-        </w:rPr>
-        <w:t>(СКО) результата измерения</w:t>
-      </w:r>
-    </w:p>
-    <w:p>
-      <w:pPr>
-        <w:pStyle w:val="a6"/>
-        <w:numPr>
-          <w:ilvl w:val="2"/>
-          <w:numId w:val="1"/>
-        </w:numPr>
-        <w:rPr>
-          <w:rFonts w:ascii="Times New Roman" w:hAnsi="Times New Roman" w:cs="Times New Roman"/>
-          <w:sz w:val="24"/>
-          <w:szCs w:val="24"/>
-        </w:rPr>
-      </w:pPr>
-      <w:r>
-        <w:rPr>
-          <w:rFonts w:ascii="Times New Roman" w:hAnsi="Times New Roman" w:cs="Times New Roman"/>
-          <w:sz w:val="24"/>
-          <w:szCs w:val="24"/>
-        </w:rPr>
-        <w:t>Рассчитать доверительный интервал случайной погрешности</w:t>
-      </w:r>
-      <w:r>
-        <w:rPr>
-          <w:rFonts w:ascii="Times New Roman" w:hAnsi="Times New Roman" w:cs="Times New Roman"/>
-          <w:sz w:val="24"/>
-          <w:szCs w:val="24"/>
-        </w:rPr>
-        <w:t xml:space="preserve"> </w:t>
-      </w:r>
-      <w:r>
-        <w:rPr>
-          <w:rFonts w:ascii="Times New Roman" w:hAnsi="Times New Roman" w:cs="Times New Roman"/>
-          <w:sz w:val="24"/>
-          <w:szCs w:val="24"/>
-        </w:rPr>
-        <w:t>(случайную погрешность)</w:t>
-      </w:r>
-    </w:p>
-    <w:p>
-      <w:pPr>
-        <w:pStyle w:val="a6"/>
-        <w:numPr>
-          <w:ilvl w:val="2"/>
-          <w:numId w:val="1"/>
-        </w:numPr>
-        <w:rPr>
-          <w:rFonts w:ascii="Times New Roman" w:hAnsi="Times New Roman" w:cs="Times New Roman"/>
-          <w:sz w:val="24"/>
-          <w:szCs w:val="24"/>
-        </w:rPr>
-      </w:pPr>
-      <w:r>
-        <w:rPr>
-          <w:rFonts w:ascii="Times New Roman" w:hAnsi="Times New Roman" w:cs="Times New Roman"/>
-          <w:sz w:val="24"/>
-          <w:szCs w:val="24"/>
-        </w:rPr>
-        <w:t>Определить абсолютную погрешность измерения с учетом</w:t>
-      </w:r>
-      <w:r>
-        <w:rPr>
-          <w:rFonts w:ascii="Times New Roman" w:hAnsi="Times New Roman" w:cs="Times New Roman"/>
-          <w:sz w:val="24"/>
-          <w:szCs w:val="24"/>
-        </w:rPr>
-        <w:t xml:space="preserve"> </w:t>
-      </w:r>
-      <w:r>
-        <w:rPr>
-          <w:rFonts w:ascii="Times New Roman" w:hAnsi="Times New Roman" w:cs="Times New Roman"/>
-          <w:sz w:val="24"/>
-          <w:szCs w:val="24"/>
-        </w:rPr>
-        <w:t>случайной погрешности Δx и инструментальной погрешности Δиx</w:t>
-      </w:r>
-    </w:p>
-    <w:p>
-      <w:pPr>
-        <w:pStyle w:val="a6"/>
-        <w:numPr>
-          <w:ilvl w:val="2"/>
-          <w:numId w:val="1"/>
-        </w:numPr>
-        <w:rPr>
-          <w:rFonts w:ascii="Times New Roman" w:hAnsi="Times New Roman" w:cs="Times New Roman"/>
-          <w:sz w:val="24"/>
-          <w:szCs w:val="24"/>
-        </w:rPr>
-      </w:pPr>
-      <w:r>
-        <w:rPr>
-          <w:rFonts w:ascii="Times New Roman" w:hAnsi="Times New Roman" w:cs="Times New Roman"/>
-          <w:sz w:val="24"/>
-          <w:szCs w:val="24"/>
-        </w:rPr>
-        <w:t>Вычислить относительную погрешность измерения</w:t>
-      </w:r>
-    </w:p>
-    <w:p>
-      <w:pPr>
-        <w:pStyle w:val="a6"/>
-        <w:numPr>
-          <w:ilvl w:val="2"/>
-          <w:numId w:val="1"/>
-        </w:numPr>
-        <w:rPr>
-          <w:rFonts w:ascii="Times New Roman" w:hAnsi="Times New Roman" w:cs="Times New Roman"/>
-          <w:sz w:val="24"/>
-          <w:szCs w:val="24"/>
-        </w:rPr>
-      </w:pPr>
-      <w:r>
-        <w:rPr>
-          <w:rFonts w:ascii="Times New Roman" w:hAnsi="Times New Roman" w:cs="Times New Roman"/>
-          <w:sz w:val="24"/>
-          <w:szCs w:val="24"/>
-        </w:rPr>
-        <w:t>Используя правила представления результатов измерения, определить количество значащих цифр в абсолютной</w:t>
-      </w:r>
-      <w:r>
-        <w:rPr>
-          <w:rFonts w:ascii="Times New Roman" w:hAnsi="Times New Roman" w:cs="Times New Roman"/>
-          <w:sz w:val="24"/>
-          <w:szCs w:val="24"/>
-        </w:rPr>
-        <w:t xml:space="preserve"> </w:t>
-      </w:r>
-      <w:r>
-        <w:rPr>
-          <w:rFonts w:ascii="Times New Roman" w:hAnsi="Times New Roman" w:cs="Times New Roman"/>
-          <w:sz w:val="24"/>
-          <w:szCs w:val="24"/>
-        </w:rPr>
-        <w:t>и</w:t>
-      </w:r>
-      <w:r>
-        <w:rPr>
-          <w:rFonts w:ascii="Times New Roman" w:hAnsi="Times New Roman" w:cs="Times New Roman"/>
-          <w:sz w:val="24"/>
-          <w:szCs w:val="24"/>
-        </w:rPr>
-        <w:t xml:space="preserve"> </w:t>
-      </w:r>
-      <w:r>
-        <w:rPr>
-          <w:rFonts w:ascii="Times New Roman" w:hAnsi="Times New Roman" w:cs="Times New Roman"/>
-          <w:sz w:val="24"/>
-          <w:szCs w:val="24"/>
-        </w:rPr>
-        <w:t>относительной погрешностях, и в значении измеряемой величины.</w:t>
-      </w:r>
-      <w:r>
-        <w:rPr>
-          <w:rFonts w:ascii="Times New Roman" w:hAnsi="Times New Roman" w:cs="Times New Roman"/>
-          <w:sz w:val="24"/>
-          <w:szCs w:val="24"/>
-        </w:rPr>
-        <w:br/>
-      </w:r>
-    </w:p>
-    <w:p>
-      <w:pPr>
-        <w:pStyle w:val="a6"/>
-        <w:numPr>
-          <w:ilvl w:val="1"/>
-          <w:numId w:val="1"/>
-        </w:numPr>
-        <w:rPr>
-          <w:rFonts w:ascii="Times New Roman" w:hAnsi="Times New Roman" w:cs="Times New Roman"/>
-          <w:sz w:val="24"/>
-          <w:szCs w:val="24"/>
-        </w:rPr>
-      </w:pPr>
-      <w:r>
-        <w:rPr>
-          <w:rFonts w:ascii="Times New Roman" w:hAnsi="Times New Roman" w:cs="Times New Roman"/>
-          <w:sz w:val="24"/>
-          <w:szCs w:val="24"/>
-        </w:rPr>
-        <w:t>Последовательность обработки результатов измерений при косвенных измерениях.</w:t>
-      </w:r>
-    </w:p>
-    <w:p>
-      <w:pPr>
-        <w:pStyle w:val="a6"/>
-        <w:numPr>
-          <w:ilvl w:val="2"/>
-          <w:numId w:val="1"/>
-        </w:numPr>
-        <w:rPr>
-          <w:rFonts w:ascii="Times New Roman" w:hAnsi="Times New Roman" w:cs="Times New Roman"/>
-          <w:sz w:val="24"/>
-          <w:szCs w:val="24"/>
-        </w:rPr>
-      </w:pPr>
-      <w:r>
-        <w:rPr>
-          <w:rFonts w:ascii="Times New Roman" w:hAnsi="Times New Roman" w:cs="Times New Roman"/>
-          <w:sz w:val="24"/>
-          <w:szCs w:val="24"/>
-        </w:rPr>
-        <w:lastRenderedPageBreak/>
-        <w:t>Найти значения входящих в расчетную формулу величин, а</w:t>
-      </w:r>
-      <w:r>
-        <w:rPr>
-          <w:rFonts w:ascii="Times New Roman" w:hAnsi="Times New Roman" w:cs="Times New Roman"/>
-          <w:sz w:val="24"/>
-          <w:szCs w:val="24"/>
-        </w:rPr>
-        <w:t xml:space="preserve"> </w:t>
-      </w:r>
-      <w:r>
-        <w:rPr>
-          <w:rFonts w:ascii="Times New Roman" w:hAnsi="Times New Roman" w:cs="Times New Roman"/>
-          <w:sz w:val="24"/>
-          <w:szCs w:val="24"/>
-        </w:rPr>
-        <w:t>также их абсолютную и относительную погрешности</w:t>
-      </w:r>
-    </w:p>
-    <w:p>
-      <w:pPr>
-        <w:pStyle w:val="a6"/>
-        <w:numPr>
-          <w:ilvl w:val="2"/>
-          <w:numId w:val="1"/>
-        </w:numPr>
-        <w:rPr>
-          <w:rFonts w:ascii="Times New Roman" w:hAnsi="Times New Roman" w:cs="Times New Roman"/>
-          <w:sz w:val="24"/>
-          <w:szCs w:val="24"/>
-        </w:rPr>
-      </w:pPr>
-      <w:r>
-        <w:rPr>
-          <w:rFonts w:ascii="Times New Roman" w:hAnsi="Times New Roman" w:cs="Times New Roman"/>
-          <w:sz w:val="24"/>
-          <w:szCs w:val="24"/>
-        </w:rPr>
-        <w:t xml:space="preserve">По уравнению вычислить значение </w:t>
-      </w:r>
-      <m:oMath>
-        <m:acc>
-          <m:accPr>
-            <m:chr m:val="̅"/>
-            <m:ctrlPr>
-              <w:rPr>
-                <w:rFonts w:ascii="Cambria Math" w:hAnsi="Cambria Math" w:cs="Times New Roman"/>
-                <w:i/>
-                <w:sz w:val="24"/>
-                <w:szCs w:val="24"/>
-              </w:rPr>
-            </m:ctrlPr>
-          </m:accPr>
-          <m:e>
-            <m:r>
-              <w:rPr>
-                <w:rFonts w:ascii="Cambria Math" w:hAnsi="Cambria Math" w:cs="Times New Roman"/>
-                <w:sz w:val="24"/>
-                <w:szCs w:val="24"/>
-              </w:rPr>
-              <m:t>z</m:t>
-            </m:r>
-          </m:e>
-        </m:acc>
-      </m:oMath>
-      <w:r>
-        <w:rPr>
-          <w:rFonts w:ascii="Times New Roman" w:hAnsi="Times New Roman" w:cs="Times New Roman"/>
-          <w:sz w:val="24"/>
-          <w:szCs w:val="24"/>
-        </w:rPr>
-        <w:t xml:space="preserve"> измеряемой величины при измеренных значениях аргументов </w:t>
-      </w:r>
-      <m:oMath>
-        <m:acc>
-          <m:accPr>
-            <m:chr m:val="̅"/>
-            <m:ctrlPr>
-              <w:rPr>
-                <w:rFonts w:ascii="Cambria Math" w:hAnsi="Cambria Math" w:cs="Times New Roman"/>
-                <w:i/>
-                <w:sz w:val="24"/>
-                <w:szCs w:val="24"/>
-              </w:rPr>
-            </m:ctrlPr>
-          </m:accPr>
-          <m:e>
-            <m:r>
-              <w:rPr>
-                <w:rFonts w:ascii="Cambria Math" w:hAnsi="Cambria Math" w:cs="Times New Roman"/>
-                <w:sz w:val="24"/>
-                <w:szCs w:val="24"/>
-              </w:rPr>
-              <m:t>a</m:t>
-            </m:r>
-          </m:e>
-        </m:acc>
-      </m:oMath>
-      <w:r>
-        <w:rPr>
-          <w:rFonts w:ascii="Times New Roman" w:hAnsi="Times New Roman" w:cs="Times New Roman"/>
-          <w:sz w:val="24"/>
-          <w:szCs w:val="24"/>
-        </w:rPr>
-        <w:t>,</w:t>
-      </w:r>
-      <w:r>
-        <w:rPr>
-          <w:rFonts w:ascii="Times New Roman" w:hAnsi="Times New Roman" w:cs="Times New Roman"/>
-          <w:sz w:val="24"/>
-          <w:szCs w:val="24"/>
-        </w:rPr>
-        <w:t xml:space="preserve"> </w:t>
-      </w:r>
-      <m:oMath>
-        <m:acc>
-          <m:accPr>
-            <m:chr m:val="̅"/>
-            <m:ctrlPr>
-              <w:rPr>
-                <w:rFonts w:ascii="Cambria Math" w:hAnsi="Cambria Math" w:cs="Times New Roman"/>
-                <w:i/>
-                <w:sz w:val="24"/>
-                <w:szCs w:val="24"/>
-              </w:rPr>
-            </m:ctrlPr>
-          </m:accPr>
-          <m:e>
-            <m:r>
-              <w:rPr>
-                <w:rFonts w:ascii="Cambria Math" w:hAnsi="Cambria Math" w:cs="Times New Roman"/>
-                <w:sz w:val="24"/>
-                <w:szCs w:val="24"/>
-              </w:rPr>
-              <m:t>b</m:t>
-            </m:r>
-          </m:e>
-        </m:acc>
-      </m:oMath>
-      <w:r>
-        <w:rPr>
-          <w:rFonts w:ascii="Times New Roman" w:hAnsi="Times New Roman" w:cs="Times New Roman"/>
-          <w:sz w:val="24"/>
-          <w:szCs w:val="24"/>
-        </w:rPr>
-        <w:t>,</w:t>
-      </w:r>
-      <w:r>
-        <w:rPr>
-          <w:rFonts w:ascii="Times New Roman" w:hAnsi="Times New Roman" w:cs="Times New Roman"/>
-          <w:sz w:val="24"/>
-          <w:szCs w:val="24"/>
-        </w:rPr>
-        <w:t xml:space="preserve"> </w:t>
-      </w:r>
-      <m:oMath>
-        <m:acc>
-          <m:accPr>
-            <m:chr m:val="̅"/>
-            <m:ctrlPr>
-              <w:rPr>
-                <w:rFonts w:ascii="Cambria Math" w:hAnsi="Cambria Math" w:cs="Times New Roman"/>
-                <w:i/>
-                <w:sz w:val="24"/>
-                <w:szCs w:val="24"/>
-              </w:rPr>
-            </m:ctrlPr>
-          </m:accPr>
-          <m:e>
-            <m:r>
-              <w:rPr>
-                <w:rFonts w:ascii="Cambria Math" w:hAnsi="Cambria Math" w:cs="Times New Roman"/>
-                <w:sz w:val="24"/>
-                <w:szCs w:val="24"/>
-              </w:rPr>
-              <m:t>c</m:t>
-            </m:r>
-          </m:e>
-        </m:acc>
-      </m:oMath>
-      <w:r>
-        <w:rPr>
-          <w:rFonts w:ascii="Times New Roman" w:hAnsi="Times New Roman" w:cs="Times New Roman"/>
-          <w:sz w:val="24"/>
-          <w:szCs w:val="24"/>
-        </w:rPr>
-        <w:t>…</w:t>
-      </w:r>
-    </w:p>
-    <w:p>
-      <w:pPr>
-        <w:pStyle w:val="a6"/>
-        <w:numPr>
-          <w:ilvl w:val="2"/>
-          <w:numId w:val="1"/>
-        </w:numPr>
-        <w:rPr>
-          <w:rFonts w:ascii="Times New Roman" w:hAnsi="Times New Roman" w:cs="Times New Roman"/>
-          <w:sz w:val="24"/>
-          <w:szCs w:val="24"/>
-        </w:rPr>
-      </w:pPr>
-      <w:r>
-        <w:rPr>
-          <w:rFonts w:ascii="Times New Roman" w:hAnsi="Times New Roman" w:cs="Times New Roman"/>
-          <w:sz w:val="24"/>
-          <w:szCs w:val="24"/>
-        </w:rPr>
-        <w:t xml:space="preserve">Вывести формулу для расчета погрешности искомой величины </w:t>
-      </w:r>
-      <m:oMath>
-        <m:r>
-          <w:rPr>
-            <w:rFonts w:ascii="Cambria Math" w:hAnsi="Cambria Math" w:cs="Times New Roman"/>
-            <w:sz w:val="24"/>
-            <w:szCs w:val="24"/>
-          </w:rPr>
-          <m:t>z</m:t>
-        </m:r>
-      </m:oMath>
-      <w:r>
-        <w:rPr>
-          <w:rFonts w:ascii="Times New Roman" w:hAnsi="Times New Roman" w:cs="Times New Roman"/>
-          <w:sz w:val="24"/>
-          <w:szCs w:val="24"/>
-        </w:rPr>
-        <w:t xml:space="preserve"> как функции погрешностей прямо измеренных величин.</w:t>
-      </w:r>
-    </w:p>
-    <w:p>
-      <w:pPr>
-        <w:pStyle w:val="a6"/>
-        <w:numPr>
-          <w:ilvl w:val="2"/>
-          <w:numId w:val="1"/>
-        </w:numPr>
-        <w:rPr>
-          <w:rFonts w:ascii="Times New Roman" w:hAnsi="Times New Roman" w:cs="Times New Roman"/>
-          <w:sz w:val="24"/>
-          <w:szCs w:val="24"/>
-        </w:rPr>
-      </w:pPr>
-      <w:r>
-        <w:rPr>
-          <w:rFonts w:ascii="Times New Roman" w:hAnsi="Times New Roman" w:cs="Times New Roman"/>
-          <w:sz w:val="24"/>
-          <w:szCs w:val="24"/>
-        </w:rPr>
-        <w:t>Используя правила представления результатов измерений, определить количество значащих цифр в абсолютной и</w:t>
-      </w:r>
-      <w:r>
-        <w:rPr>
-          <w:rFonts w:ascii="Times New Roman" w:hAnsi="Times New Roman" w:cs="Times New Roman"/>
-          <w:sz w:val="24"/>
-          <w:szCs w:val="24"/>
-        </w:rPr>
-        <w:t xml:space="preserve"> </w:t>
-      </w:r>
-      <w:r>
-        <w:rPr>
-          <w:rFonts w:ascii="Times New Roman" w:hAnsi="Times New Roman" w:cs="Times New Roman"/>
-          <w:sz w:val="24"/>
-          <w:szCs w:val="24"/>
-        </w:rPr>
-        <w:t>относительной погрешностях, и в значении измеряемой величины.</w:t>
-      </w:r>
-    </w:p>
-    <w:p>
-      <w:pPr>
-        <w:pStyle w:val="a6"/>
-        <w:numPr>
-          <w:ilvl w:val="1"/>
-          <w:numId w:val="1"/>
-        </w:numPr>
-        <w:rPr>
-          <w:rFonts w:ascii="Times New Roman" w:hAnsi="Times New Roman" w:cs="Times New Roman"/>
-          <w:sz w:val="24"/>
-          <w:szCs w:val="24"/>
-        </w:rPr>
-      </w:pPr>
-      <w:r>
-        <w:rPr>
-          <w:rFonts w:ascii="Times New Roman" w:hAnsi="Times New Roman" w:cs="Times New Roman"/>
-          <w:sz w:val="24"/>
-          <w:szCs w:val="24"/>
-        </w:rPr>
-        <w:t>Правила округления погрешности и измеряемой величины.</w:t>
-      </w:r>
-    </w:p>
-    <w:tbl>
-      <w:tblPr>
-        <w:tblStyle w:val="a5"/>
-        <w:tblW w:w="0" w:type="auto"/>
-        <w:tblInd w:w="1440" w:type="dxa"/>
-        <w:tblLook w:val="04A0" w:firstRow="1" w:lastRow="0" w:firstColumn="1" w:lastColumn="0" w:noHBand="0" w:noVBand="1"/>
-      </w:tblPr>
-      <w:tblGrid>
-        <w:gridCol w:w="4057"/>
-        <w:gridCol w:w="3853"/>
-      </w:tblGrid>
-      <w:tr>
-        <w:tc>
-          <w:tcPr>
-            <w:tcW w:w="4675" w:type="dxa"/>
-            <w:vAlign w:val="center"/>
-          </w:tcPr>
-          <w:p>
-            <w:pPr>
-              <w:jc w:val="center"/>
-              <w:rPr>
-                <w:rFonts w:ascii="Times New Roman" w:hAnsi="Times New Roman" w:cs="Times New Roman"/>
-                <w:sz w:val="24"/>
-                <w:szCs w:val="24"/>
-              </w:rPr>
-            </w:pPr>
-            <w:r>
-              <w:rPr>
-                <w:rFonts w:ascii="Times New Roman" w:hAnsi="Times New Roman" w:cs="Times New Roman"/>
-                <w:sz w:val="24"/>
-                <w:szCs w:val="24"/>
-              </w:rPr>
-              <w:t>Если первая из отбрасываемых цифр меньше, чем “5”,</w:t>
-            </w:r>
-            <w:r>
-              <w:rPr>
-                <w:rFonts w:ascii="Times New Roman" w:hAnsi="Times New Roman" w:cs="Times New Roman"/>
-                <w:sz w:val="24"/>
-                <w:szCs w:val="24"/>
-              </w:rPr>
-              <w:t xml:space="preserve"> </w:t>
-            </w:r>
-            <w:r>
-              <w:rPr>
-                <w:rFonts w:ascii="Times New Roman" w:hAnsi="Times New Roman" w:cs="Times New Roman"/>
-                <w:sz w:val="24"/>
-                <w:szCs w:val="24"/>
-              </w:rPr>
-              <w:t>то цифра предыдущего разряда не изменяется.</w:t>
-            </w:r>
-          </w:p>
-        </w:tc>
-        <w:tc>
-          <w:tcPr>
-            <w:tcW w:w="4675" w:type="dxa"/>
-            <w:vAlign w:val="center"/>
-          </w:tcPr>
-          <w:p>
-            <w:pPr>
-              <w:jc w:val="center"/>
-              <w:rPr>
-                <w:rFonts w:ascii="Times New Roman" w:hAnsi="Times New Roman" w:cs="Times New Roman"/>
-                <w:sz w:val="24"/>
-                <w:szCs w:val="24"/>
-                <w:lang w:val="en-US"/>
-              </w:rPr>
-            </w:pPr>
-            <w:r>
-              <w:rPr>
-                <w:rFonts w:ascii="Times New Roman" w:hAnsi="Times New Roman" w:cs="Times New Roman"/>
-                <w:sz w:val="24"/>
-                <w:szCs w:val="24"/>
-              </w:rPr>
-              <w:t>52.64</w:t>
-            </w:r>
-            <w:r>
-              <w:rPr>
-                <w:rFonts w:ascii="Times New Roman" w:hAnsi="Times New Roman" w:cs="Times New Roman"/>
-                <w:sz w:val="24"/>
-                <w:szCs w:val="24"/>
-                <w:lang w:val="en-US"/>
-              </w:rPr>
-              <w:t xml:space="preserve"> -&gt; 52.6</w:t>
-            </w:r>
-          </w:p>
-        </w:tc>
-      </w:tr>
-      <w:tr>
-        <w:tc>
-          <w:tcPr>
-            <w:tcW w:w="4675" w:type="dxa"/>
-            <w:vAlign w:val="center"/>
-          </w:tcPr>
-          <w:p>
-            <w:pPr>
-              <w:jc w:val="center"/>
-              <w:rPr>
-                <w:rFonts w:ascii="Times New Roman" w:hAnsi="Times New Roman" w:cs="Times New Roman"/>
-                <w:sz w:val="24"/>
-                <w:szCs w:val="24"/>
-              </w:rPr>
-            </w:pPr>
-            <w:r>
-              <w:rPr>
-                <w:rFonts w:ascii="Times New Roman" w:hAnsi="Times New Roman" w:cs="Times New Roman"/>
-                <w:sz w:val="24"/>
-                <w:szCs w:val="24"/>
-              </w:rPr>
-              <w:t>Если первая из отбрасываемых цифр больше, чем “5”,</w:t>
-            </w:r>
-            <w:r>
-              <w:rPr>
-                <w:rFonts w:ascii="Times New Roman" w:hAnsi="Times New Roman" w:cs="Times New Roman"/>
-                <w:sz w:val="24"/>
-                <w:szCs w:val="24"/>
-              </w:rPr>
-              <w:t xml:space="preserve"> </w:t>
-            </w:r>
-            <w:r>
-              <w:rPr>
-                <w:rFonts w:ascii="Times New Roman" w:hAnsi="Times New Roman" w:cs="Times New Roman"/>
-                <w:sz w:val="24"/>
-                <w:szCs w:val="24"/>
-              </w:rPr>
-              <w:t>то цифра предыдущего разряда увеличивается на</w:t>
-            </w:r>
-            <w:r>
-              <w:rPr>
-                <w:rFonts w:ascii="Times New Roman" w:hAnsi="Times New Roman" w:cs="Times New Roman"/>
-                <w:sz w:val="24"/>
-                <w:szCs w:val="24"/>
-              </w:rPr>
-              <w:t xml:space="preserve"> </w:t>
-            </w:r>
-            <w:r>
-              <w:rPr>
-                <w:rFonts w:ascii="Times New Roman" w:hAnsi="Times New Roman" w:cs="Times New Roman"/>
-                <w:sz w:val="24"/>
-                <w:szCs w:val="24"/>
-              </w:rPr>
-              <w:t>единицу.</w:t>
-            </w:r>
-          </w:p>
-        </w:tc>
-        <w:tc>
-          <w:tcPr>
-            <w:tcW w:w="4675" w:type="dxa"/>
-            <w:vAlign w:val="center"/>
-          </w:tcPr>
-          <w:p>
-            <w:pPr>
-              <w:jc w:val="center"/>
-              <w:rPr>
-                <w:rFonts w:ascii="Times New Roman" w:hAnsi="Times New Roman" w:cs="Times New Roman"/>
-                <w:sz w:val="24"/>
-                <w:szCs w:val="24"/>
-                <w:lang w:val="en-US"/>
-              </w:rPr>
-            </w:pPr>
-            <w:r>
-              <w:rPr>
-                <w:rFonts w:ascii="Times New Roman" w:hAnsi="Times New Roman" w:cs="Times New Roman"/>
-                <w:sz w:val="24"/>
-                <w:szCs w:val="24"/>
-                <w:lang w:val="en-US"/>
-              </w:rPr>
-              <w:t>52.68 -&gt; 52.7</w:t>
-            </w:r>
-          </w:p>
-        </w:tc>
-      </w:tr>
-      <w:tr>
-        <w:tc>
-          <w:tcPr>
-            <w:tcW w:w="4675" w:type="dxa"/>
-            <w:vAlign w:val="center"/>
-          </w:tcPr>
-          <w:p>
-            <w:pPr>
-              <w:jc w:val="center"/>
-              <w:rPr>
-                <w:rFonts w:ascii="Times New Roman" w:hAnsi="Times New Roman" w:cs="Times New Roman"/>
-                <w:sz w:val="24"/>
-                <w:szCs w:val="24"/>
-              </w:rPr>
-            </w:pPr>
-            <w:r>
-              <w:rPr>
-                <w:rFonts w:ascii="Times New Roman" w:hAnsi="Times New Roman" w:cs="Times New Roman"/>
-                <w:sz w:val="24"/>
-                <w:szCs w:val="24"/>
-              </w:rPr>
-              <w:t>Если отбрасываются несколько цифр и первая из</w:t>
-            </w:r>
-            <w:r>
-              <w:rPr>
-                <w:rFonts w:ascii="Times New Roman" w:hAnsi="Times New Roman" w:cs="Times New Roman"/>
-                <w:sz w:val="24"/>
-                <w:szCs w:val="24"/>
-              </w:rPr>
-              <w:t xml:space="preserve"> </w:t>
-            </w:r>
-            <w:r>
-              <w:rPr>
-                <w:rFonts w:ascii="Times New Roman" w:hAnsi="Times New Roman" w:cs="Times New Roman"/>
-                <w:sz w:val="24"/>
-                <w:szCs w:val="24"/>
-              </w:rPr>
-              <w:t>отбрасываемых цифр “5”, то цифра предыдущего</w:t>
-            </w:r>
-            <w:r>
-              <w:rPr>
-                <w:rFonts w:ascii="Times New Roman" w:hAnsi="Times New Roman" w:cs="Times New Roman"/>
-                <w:sz w:val="24"/>
-                <w:szCs w:val="24"/>
-              </w:rPr>
-              <w:t xml:space="preserve"> </w:t>
-            </w:r>
-            <w:r>
-              <w:rPr>
-                <w:rFonts w:ascii="Times New Roman" w:hAnsi="Times New Roman" w:cs="Times New Roman"/>
-                <w:sz w:val="24"/>
-                <w:szCs w:val="24"/>
-              </w:rPr>
-              <w:t>разряда увеличивается на единицу.</w:t>
-            </w:r>
-          </w:p>
-        </w:tc>
-        <w:tc>
-          <w:tcPr>
-            <w:tcW w:w="4675" w:type="dxa"/>
-            <w:vAlign w:val="center"/>
-          </w:tcPr>
-          <w:p>
-            <w:pPr>
-              <w:jc w:val="center"/>
-              <w:rPr>
-                <w:rFonts w:ascii="Times New Roman" w:hAnsi="Times New Roman" w:cs="Times New Roman"/>
-                <w:sz w:val="24"/>
-                <w:szCs w:val="24"/>
-                <w:lang w:val="en-US"/>
-              </w:rPr>
-            </w:pPr>
-            <w:r>
-              <w:rPr>
-                <w:rFonts w:ascii="Times New Roman" w:hAnsi="Times New Roman" w:cs="Times New Roman"/>
-                <w:sz w:val="24"/>
-                <w:szCs w:val="24"/>
-                <w:lang w:val="en-US"/>
-              </w:rPr>
-              <w:t>52.695 -&gt; 52.7</w:t>
-            </w:r>
-          </w:p>
-        </w:tc>
-      </w:tr>
-      <w:tr>
-        <w:tc>
-          <w:tcPr>
-            <w:tcW w:w="4675" w:type="dxa"/>
-            <w:vAlign w:val="center"/>
-          </w:tcPr>
-          <w:p>
-            <w:pPr>
-              <w:jc w:val="center"/>
-              <w:rPr>
-                <w:rFonts w:ascii="Times New Roman" w:hAnsi="Times New Roman" w:cs="Times New Roman"/>
-                <w:sz w:val="24"/>
-                <w:szCs w:val="24"/>
-              </w:rPr>
-            </w:pPr>
-            <w:r>
-              <w:rPr>
-                <w:rFonts w:ascii="Times New Roman" w:hAnsi="Times New Roman" w:cs="Times New Roman"/>
-                <w:sz w:val="24"/>
-                <w:szCs w:val="24"/>
-              </w:rPr>
-              <w:t>Если отбрасывается только одна цифра “5”, а за ней</w:t>
-            </w:r>
-            <w:r>
-              <w:rPr>
-                <w:rFonts w:ascii="Times New Roman" w:hAnsi="Times New Roman" w:cs="Times New Roman"/>
-                <w:sz w:val="24"/>
-                <w:szCs w:val="24"/>
-              </w:rPr>
-              <w:t xml:space="preserve"> </w:t>
-            </w:r>
-            <w:r>
-              <w:rPr>
-                <w:rFonts w:ascii="Times New Roman" w:hAnsi="Times New Roman" w:cs="Times New Roman"/>
-                <w:sz w:val="24"/>
-                <w:szCs w:val="24"/>
-              </w:rPr>
-              <w:t>нет цифр, то округление производится до ближайшего</w:t>
-            </w:r>
-            <w:r>
-              <w:rPr>
-                <w:rFonts w:ascii="Times New Roman" w:hAnsi="Times New Roman" w:cs="Times New Roman"/>
-                <w:sz w:val="24"/>
-                <w:szCs w:val="24"/>
-              </w:rPr>
-              <w:t xml:space="preserve"> </w:t>
-            </w:r>
-            <w:r>
-              <w:rPr>
-                <w:rFonts w:ascii="Times New Roman" w:hAnsi="Times New Roman" w:cs="Times New Roman"/>
-                <w:sz w:val="24"/>
-                <w:szCs w:val="24"/>
-              </w:rPr>
-              <w:t>четного числа, т. е. цифра предыдущего разряда</w:t>
-            </w:r>
-            <w:r>
-              <w:rPr>
-                <w:rFonts w:ascii="Times New Roman" w:hAnsi="Times New Roman" w:cs="Times New Roman"/>
-                <w:sz w:val="24"/>
-                <w:szCs w:val="24"/>
-              </w:rPr>
-              <w:t xml:space="preserve"> </w:t>
-            </w:r>
-            <w:r>
-              <w:rPr>
-                <w:rFonts w:ascii="Times New Roman" w:hAnsi="Times New Roman" w:cs="Times New Roman"/>
-                <w:sz w:val="24"/>
-                <w:szCs w:val="24"/>
-              </w:rPr>
-              <w:t>остается неизменной, если она четная, и увеличивается</w:t>
-            </w:r>
-            <w:r>
-              <w:rPr>
-                <w:rFonts w:ascii="Times New Roman" w:hAnsi="Times New Roman" w:cs="Times New Roman"/>
-                <w:sz w:val="24"/>
-                <w:szCs w:val="24"/>
-              </w:rPr>
-              <w:t xml:space="preserve"> </w:t>
-            </w:r>
-            <w:r>
-              <w:rPr>
-                <w:rFonts w:ascii="Times New Roman" w:hAnsi="Times New Roman" w:cs="Times New Roman"/>
-                <w:sz w:val="24"/>
-                <w:szCs w:val="24"/>
-              </w:rPr>
-              <w:t>на единицу, если она нечетная.</w:t>
-            </w:r>
-          </w:p>
-        </w:tc>
-        <w:tc>
-          <w:tcPr>
-            <w:tcW w:w="4675" w:type="dxa"/>
-            <w:vAlign w:val="center"/>
-          </w:tcPr>
-          <w:p>
-            <w:pPr>
-              <w:jc w:val="center"/>
-              <w:rPr>
-                <w:rFonts w:ascii="Times New Roman" w:hAnsi="Times New Roman" w:cs="Times New Roman"/>
-                <w:sz w:val="24"/>
-                <w:szCs w:val="24"/>
-                <w:lang w:val="en-US"/>
-              </w:rPr>
-            </w:pPr>
-            <w:r>
-              <w:rPr>
-                <w:rFonts w:ascii="Times New Roman" w:hAnsi="Times New Roman" w:cs="Times New Roman"/>
-                <w:sz w:val="24"/>
-                <w:szCs w:val="24"/>
-                <w:lang w:val="en-US"/>
-              </w:rPr>
-              <w:t>52.5 -&gt; 52</w:t>
-            </w:r>
-          </w:p>
-          <w:p>
-            <w:pPr>
-              <w:jc w:val="center"/>
-              <w:rPr>
-                <w:rFonts w:ascii="Times New Roman" w:hAnsi="Times New Roman" w:cs="Times New Roman"/>
-                <w:sz w:val="24"/>
-                <w:szCs w:val="24"/>
-                <w:lang w:val="en-US"/>
-              </w:rPr>
-            </w:pPr>
-            <w:r>
-              <w:rPr>
-                <w:rFonts w:ascii="Times New Roman" w:hAnsi="Times New Roman" w:cs="Times New Roman"/>
-                <w:sz w:val="24"/>
-                <w:szCs w:val="24"/>
-                <w:lang w:val="en-US"/>
-              </w:rPr>
-              <w:t>53.5 -&gt; 54</w:t>
-            </w:r>
-          </w:p>
-        </w:tc>
-      </w:tr>
-    </w:tbl>
-    <w:p>
-      <w:pPr>
-        <w:rPr>
-          <w:rFonts w:ascii="Times New Roman" w:hAnsi="Times New Roman" w:cs="Times New Roman"/>
-          <w:sz w:val="24"/>
-          <w:szCs w:val="24"/>
-        </w:rPr>
-      </w:pPr>
     </w:p>
     <w:sectPr>
       <w:pgSz w:w="12240" w:h="15840"/>
@@ -12024,7 +10335,7 @@
 </file>
 
 <file path=word/numbering.xml><?xml version="1.0" encoding="utf-8"?>
-<w:numbering xmlns:wpc="http://schemas.microsoft.com/office/word/2010/wordprocessingCanvas" xmlns:cx="http://schemas.microsoft.com/office/drawing/2014/chartex" xmlns:cx1="http://schemas.microsoft.com/office/drawing/2015/9/8/chartex" xmlns:cx2="http://schemas.microsoft.com/office/drawing/2015/10/21/chartex" xmlns:cx3="http://schemas.microsoft.com/office/drawing/2016/5/9/chartex" xmlns:cx4="http://schemas.microsoft.com/office/drawing/2016/5/10/chartex" xmlns:cx5="http://schemas.microsoft.com/office/drawing/2016/5/11/chartex" xmlns:cx6="http://schemas.microsoft.com/office/drawing/2016/5/12/chartex" xmlns:cx7="http://schemas.microsoft.com/office/drawing/2016/5/13/chartex" xmlns:cx8="http://schemas.microsoft.com/office/drawing/2016/5/14/chartex" xmlns:mc="http://schemas.openxmlformats.org/markup-compatibility/2006" xmlns:aink="http://schemas.microsoft.com/office/drawing/2016/ink" xmlns:am3d="http://schemas.microsoft.com/office/drawing/2017/model3d" xmlns:o="urn:schemas-microsoft-com:office:office" xmlns:r="http://schemas.openxmlformats.org/officeDocument/2006/relationships" xmlns:m="http://schemas.openxmlformats.org/officeDocument/2006/math" xmlns:v="urn:schemas-microsoft-com:vml" xmlns:wp14="http://schemas.microsoft.com/office/word/2010/wordprocessingDrawing" xmlns:wp="http://schemas.openxmlformats.org/drawingml/2006/wordprocessingDrawing" xmlns:w10="urn:schemas-microsoft-com:office:word" xmlns:w="http://schemas.openxmlformats.org/wordprocessingml/2006/main" xmlns:w14="http://schemas.microsoft.com/office/word/2010/wordml" xmlns:w15="http://schemas.microsoft.com/office/word/2012/wordml" xmlns:w16cex="http://schemas.microsoft.com/office/word/2018/wordml/cex" xmlns:w16cid="http://schemas.microsoft.com/office/word/2016/wordml/cid" xmlns:w16="http://schemas.microsoft.com/office/word/2018/wordml" xmlns:w16sdtdh="http://schemas.microsoft.com/office/word/2020/wordml/sdtdatahash" xmlns:w16se="http://schemas.microsoft.com/office/word/2015/wordml/symex" xmlns:wpg="http://schemas.microsoft.com/office/word/2010/wordprocessingGroup" xmlns:wpi="http://schemas.microsoft.com/office/word/2010/wordprocessingInk" xmlns:wne="http://schemas.microsoft.com/office/word/2006/wordml" xmlns:wps="http://schemas.microsoft.com/office/word/2010/wordprocessingShape" mc:Ignorable="w14 w15 w16se w16cid w16 w16cex w16sdtdh wp14">
+<w:numbering xmlns:wpc="http://schemas.microsoft.com/office/word/2010/wordprocessingCanvas" xmlns:cx="http://schemas.microsoft.com/office/drawing/2014/chartex" xmlns:cx1="http://schemas.microsoft.com/office/drawing/2015/9/8/chartex" xmlns:cx2="http://schemas.microsoft.com/office/drawing/2015/10/21/chartex" xmlns:cx3="http://schemas.microsoft.com/office/drawing/2016/5/9/chartex" xmlns:cx4="http://schemas.microsoft.com/office/drawing/2016/5/10/chartex" xmlns:cx5="http://schemas.microsoft.com/office/drawing/2016/5/11/chartex" xmlns:cx6="http://schemas.microsoft.com/office/drawing/2016/5/12/chartex" xmlns:cx7="http://schemas.microsoft.com/office/drawing/2016/5/13/chartex" xmlns:cx8="http://schemas.microsoft.com/office/drawing/2016/5/14/chartex" xmlns:mc="http://schemas.openxmlformats.org/markup-compatibility/2006" xmlns:aink="http://schemas.microsoft.com/office/drawing/2016/ink" xmlns:am3d="http://schemas.microsoft.com/office/drawing/2017/model3d" xmlns:o="urn:schemas-microsoft-com:office:office" xmlns:oel="http://schemas.microsoft.com/office/2019/extlst" xmlns:r="http://schemas.openxmlformats.org/officeDocument/2006/relationships" xmlns:m="http://schemas.openxmlformats.org/officeDocument/2006/math" xmlns:v="urn:schemas-microsoft-com:vml" xmlns:wp14="http://schemas.microsoft.com/office/word/2010/wordprocessingDrawing" xmlns:wp="http://schemas.openxmlformats.org/drawingml/2006/wordprocessingDrawing" xmlns:w10="urn:schemas-microsoft-com:office:word" xmlns:w="http://schemas.openxmlformats.org/wordprocessingml/2006/main" xmlns:w14="http://schemas.microsoft.com/office/word/2010/wordml" xmlns:w15="http://schemas.microsoft.com/office/word/2012/wordml" xmlns:w16cex="http://schemas.microsoft.com/office/word/2018/wordml/cex" xmlns:w16cid="http://schemas.microsoft.com/office/word/2016/wordml/cid" xmlns:w16="http://schemas.microsoft.com/office/word/2018/wordml" xmlns:w16sdtdh="http://schemas.microsoft.com/office/word/2020/wordml/sdtdatahash" xmlns:w16se="http://schemas.microsoft.com/office/word/2015/wordml/symex" xmlns:wpg="http://schemas.microsoft.com/office/word/2010/wordprocessingGroup" xmlns:wpi="http://schemas.microsoft.com/office/word/2010/wordprocessingInk" xmlns:wne="http://schemas.microsoft.com/office/word/2006/wordml" xmlns:wps="http://schemas.microsoft.com/office/word/2010/wordprocessingShape" mc:Ignorable="w14 w15 w16se w16cid w16 w16cex w16sdtdh wp14">
   <w:abstractNum w:abstractNumId="0" w15:restartNumberingAfterBreak="0">
     <w:nsid w:val="24E117E0"/>
     <w:multiLevelType w:val="hybridMultilevel"/>

</xml_diff>